<commit_message>
Spelling corrections (by Hans Loedeman) and some Markdown intermediate documents
</commit_message>
<xml_diff>
--- a/Sources/Matthew Henry/Matthew Henry - NT - 25 3 Johannes.docx
+++ b/Sources/Matthew Henry/Matthew Henry - NT - 25 3 Johannes.docx
@@ -2211,8 +2211,6 @@
           <w:lang w:val="nl-NL"/>
         </w:rPr>
       </w:pPr>
-      <w:bookmarkStart w:id="6" w:name="_GoBack"/>
-      <w:bookmarkEnd w:id="6"/>
       <w:r>
         <w:rPr>
           <w:rFonts w:ascii="Times New Roman" w:eastAsia="Times New Roman" w:hAnsi="Times New Roman" w:cs="Times New Roman"/>
@@ -2511,15 +2509,7 @@
           <w:sz w:val="24"/>
           <w:lang w:val="nl-NL"/>
         </w:rPr>
-        <w:t xml:space="preserve">naam </w:t>
-      </w:r>
-      <w:r>
-        <w:rPr>
-          <w:rFonts w:ascii="Times New Roman"/>
-          <w:sz w:val="24"/>
-          <w:lang w:val="nl-NL"/>
-        </w:rPr>
-        <w:t>genoemd,</w:t>
+        <w:t>naam genoemd,</w:t>
       </w:r>
       <w:r>
         <w:rPr>
@@ -3631,15 +3621,7 @@
           <w:sz w:val="24"/>
           <w:lang w:val="nl-NL"/>
         </w:rPr>
-        <w:t xml:space="preserve">De apostel had zich zelven een veel hoger en </w:t>
-      </w:r>
-      <w:r>
-        <w:rPr>
-          <w:rFonts w:ascii="Times New Roman"/>
-          <w:sz w:val="24"/>
-          <w:lang w:val="nl-NL"/>
-        </w:rPr>
-        <w:t xml:space="preserve">schitterender naam kunnen geven, maar het betaamt dienaren van Christus niet om op hoge en </w:t>
+        <w:t xml:space="preserve">De apostel had zich zelven een veel hoger en schitterender naam kunnen geven, maar het betaamt dienaren van Christus niet om op hoge en </w:t>
       </w:r>
       <w:r>
         <w:rPr>
@@ -4261,13 +4243,7 @@
         <w:rPr>
           <w:lang w:val="nl-NL"/>
         </w:rPr>
-        <w:t>oude</w:t>
-      </w:r>
-      <w:r>
-        <w:rPr>
-          <w:lang w:val="nl-NL"/>
-        </w:rPr>
-        <w:t>rlingen</w:t>
+        <w:t>ouderlingen</w:t>
       </w:r>
       <w:r>
         <w:rPr>
@@ -4929,15 +4905,7 @@
           <w:sz w:val="24"/>
           <w:lang w:val="nl-NL"/>
         </w:rPr>
-        <w:t xml:space="preserve">en </w:t>
-      </w:r>
-      <w:r>
-        <w:rPr>
-          <w:rFonts w:ascii="Times New Roman" w:hAnsi="Times New Roman"/>
-          <w:sz w:val="24"/>
-          <w:lang w:val="nl-NL"/>
-        </w:rPr>
-        <w:t>hoogachting waard. Hij wordt</w:t>
+        <w:t>en hoogachting waard. Hij wordt</w:t>
       </w:r>
       <w:r>
         <w:rPr>
@@ -9571,8 +9539,8 @@
           <w:lang w:val="nl-NL"/>
         </w:rPr>
       </w:pPr>
-      <w:bookmarkStart w:id="7" w:name="1:3-8"/>
-      <w:bookmarkEnd w:id="7"/>
+      <w:bookmarkStart w:id="6" w:name="1:3-8"/>
+      <w:bookmarkEnd w:id="6"/>
       <w:r>
         <w:rPr>
           <w:lang w:val="nl-NL"/>
@@ -12159,16 +12127,7 @@
           <w:sz w:val="24"/>
           <w:lang w:val="nl-NL"/>
         </w:rPr>
-        <w:t xml:space="preserve">apostel </w:t>
-      </w:r>
-      <w:r>
-        <w:rPr>
-          <w:rFonts w:ascii="Times New Roman"/>
-          <w:spacing w:val="2"/>
-          <w:sz w:val="24"/>
-          <w:lang w:val="nl-NL"/>
-        </w:rPr>
-        <w:t>toen</w:t>
+        <w:t>apostel toen</w:t>
       </w:r>
       <w:r>
         <w:rPr>
@@ -13574,14 +13533,6 @@
           <w:lang w:val="nl-NL"/>
         </w:rPr>
         <w:tab/>
-      </w:r>
-      <w:r>
-        <w:rPr>
-          <w:rFonts w:ascii="Times New Roman" w:eastAsia="Times New Roman" w:hAnsi="Times New Roman" w:cs="Times New Roman"/>
-          <w:sz w:val="24"/>
-          <w:szCs w:val="24"/>
-          <w:lang w:val="nl-NL"/>
-        </w:rPr>
         <w:t xml:space="preserve">Hij was gastvrij, goed voor de broederen, zelfs voor de vreemdelingen, dat zij Christus toebehoorden was genoeg om hun toegang </w:t>
       </w:r>
       <w:r>
@@ -14426,454 +14377,6 @@
     <w:p>
       <w:pPr>
         <w:pStyle w:val="Plattetekst"/>
-        <w:spacing w:line="259" w:lineRule="auto"/>
-        <w:ind w:right="125"/>
-        <w:jc w:val="both"/>
-        <w:rPr>
-          <w:lang w:val="nl-NL"/>
-        </w:rPr>
-      </w:pPr>
-      <w:r>
-        <w:rPr>
-          <w:spacing w:val="-5"/>
-          <w:lang w:val="nl-NL"/>
-        </w:rPr>
-        <w:t>Gij</w:t>
-      </w:r>
-      <w:r>
-        <w:rPr>
-          <w:spacing w:val="-28"/>
-          <w:lang w:val="nl-NL"/>
-        </w:rPr>
-        <w:t xml:space="preserve"> </w:t>
-      </w:r>
-      <w:r>
-        <w:rPr>
-          <w:lang w:val="nl-NL"/>
-        </w:rPr>
-        <w:t>doet</w:t>
-      </w:r>
-      <w:r>
-        <w:rPr>
-          <w:spacing w:val="-16"/>
-          <w:lang w:val="nl-NL"/>
-        </w:rPr>
-        <w:t xml:space="preserve"> </w:t>
-      </w:r>
-      <w:r>
-        <w:rPr>
-          <w:spacing w:val="-3"/>
-          <w:lang w:val="nl-NL"/>
-        </w:rPr>
-        <w:t>trouwelijk</w:t>
-      </w:r>
-      <w:r>
-        <w:rPr>
-          <w:spacing w:val="-15"/>
-          <w:lang w:val="nl-NL"/>
-        </w:rPr>
-        <w:t xml:space="preserve"> </w:t>
-      </w:r>
-      <w:r>
-        <w:rPr>
-          <w:spacing w:val="-5"/>
-          <w:lang w:val="nl-NL"/>
-        </w:rPr>
-        <w:t>in</w:t>
-      </w:r>
-      <w:r>
-        <w:rPr>
-          <w:spacing w:val="-27"/>
-          <w:lang w:val="nl-NL"/>
-        </w:rPr>
-        <w:t xml:space="preserve"> </w:t>
-      </w:r>
-      <w:r>
-        <w:rPr>
-          <w:spacing w:val="-4"/>
-          <w:lang w:val="nl-NL"/>
-        </w:rPr>
-        <w:t>(gij</w:t>
-      </w:r>
-      <w:r>
-        <w:rPr>
-          <w:spacing w:val="-26"/>
-          <w:lang w:val="nl-NL"/>
-        </w:rPr>
-        <w:t xml:space="preserve"> </w:t>
-      </w:r>
-      <w:r>
-        <w:rPr>
-          <w:spacing w:val="-3"/>
-          <w:lang w:val="nl-NL"/>
-        </w:rPr>
-        <w:t>maakt</w:t>
-      </w:r>
-      <w:r>
-        <w:rPr>
-          <w:spacing w:val="-19"/>
-          <w:lang w:val="nl-NL"/>
-        </w:rPr>
-        <w:t xml:space="preserve"> </w:t>
-      </w:r>
-      <w:r>
-        <w:rPr>
-          <w:lang w:val="nl-NL"/>
-        </w:rPr>
-        <w:t>nauwgezet</w:t>
-      </w:r>
-      <w:r>
-        <w:rPr>
-          <w:spacing w:val="-18"/>
-          <w:lang w:val="nl-NL"/>
-        </w:rPr>
-        <w:t xml:space="preserve"> </w:t>
-      </w:r>
-      <w:r>
-        <w:rPr>
-          <w:lang w:val="nl-NL"/>
-        </w:rPr>
-        <w:t>werk</w:t>
-      </w:r>
-      <w:r>
-        <w:rPr>
-          <w:spacing w:val="-27"/>
-          <w:lang w:val="nl-NL"/>
-        </w:rPr>
-        <w:t xml:space="preserve"> </w:t>
-      </w:r>
-      <w:r>
-        <w:rPr>
-          <w:spacing w:val="-3"/>
-          <w:lang w:val="nl-NL"/>
-        </w:rPr>
-        <w:t>van)</w:t>
-      </w:r>
-      <w:r>
-        <w:rPr>
-          <w:spacing w:val="-25"/>
-          <w:lang w:val="nl-NL"/>
-        </w:rPr>
-        <w:t xml:space="preserve"> </w:t>
-      </w:r>
-      <w:r>
-        <w:rPr>
-          <w:lang w:val="nl-NL"/>
-        </w:rPr>
-        <w:t>hetgeen</w:t>
-      </w:r>
-      <w:r>
-        <w:rPr>
-          <w:spacing w:val="-32"/>
-          <w:lang w:val="nl-NL"/>
-        </w:rPr>
-        <w:t xml:space="preserve"> </w:t>
-      </w:r>
-      <w:r>
-        <w:rPr>
-          <w:spacing w:val="-5"/>
-          <w:lang w:val="nl-NL"/>
-        </w:rPr>
-        <w:t>gij</w:t>
-      </w:r>
-      <w:r>
-        <w:rPr>
-          <w:spacing w:val="-33"/>
-          <w:lang w:val="nl-NL"/>
-        </w:rPr>
-        <w:t xml:space="preserve"> </w:t>
-      </w:r>
-      <w:r>
-        <w:rPr>
-          <w:spacing w:val="2"/>
-          <w:lang w:val="nl-NL"/>
-        </w:rPr>
-        <w:t>doet,</w:t>
-      </w:r>
-      <w:r>
-        <w:rPr>
-          <w:spacing w:val="-28"/>
-          <w:lang w:val="nl-NL"/>
-        </w:rPr>
-        <w:t xml:space="preserve"> </w:t>
-      </w:r>
-      <w:r>
-        <w:rPr>
-          <w:spacing w:val="-5"/>
-          <w:lang w:val="nl-NL"/>
-        </w:rPr>
-        <w:t>gij</w:t>
-      </w:r>
-      <w:r>
-        <w:rPr>
-          <w:spacing w:val="-33"/>
-          <w:lang w:val="nl-NL"/>
-        </w:rPr>
-        <w:t xml:space="preserve"> </w:t>
-      </w:r>
-      <w:r>
-        <w:rPr>
-          <w:lang w:val="nl-NL"/>
-        </w:rPr>
-        <w:t>doet</w:t>
-      </w:r>
-      <w:r>
-        <w:rPr>
-          <w:spacing w:val="-21"/>
-          <w:lang w:val="nl-NL"/>
-        </w:rPr>
-        <w:t xml:space="preserve"> </w:t>
-      </w:r>
-      <w:r>
-        <w:rPr>
-          <w:lang w:val="nl-NL"/>
-        </w:rPr>
-        <w:t>het</w:t>
-      </w:r>
-      <w:r>
-        <w:rPr>
-          <w:spacing w:val="-19"/>
-          <w:lang w:val="nl-NL"/>
-        </w:rPr>
-        <w:t xml:space="preserve"> </w:t>
-      </w:r>
-      <w:r>
-        <w:rPr>
-          <w:spacing w:val="-4"/>
-          <w:lang w:val="nl-NL"/>
-        </w:rPr>
-        <w:t>als</w:t>
-      </w:r>
-      <w:r>
-        <w:rPr>
-          <w:spacing w:val="-23"/>
-          <w:lang w:val="nl-NL"/>
-        </w:rPr>
-        <w:t xml:space="preserve"> </w:t>
-      </w:r>
-      <w:r>
-        <w:rPr>
-          <w:lang w:val="nl-NL"/>
-        </w:rPr>
-        <w:t>een</w:t>
-      </w:r>
-      <w:r>
-        <w:rPr>
-          <w:spacing w:val="-27"/>
-          <w:lang w:val="nl-NL"/>
-        </w:rPr>
-        <w:t xml:space="preserve"> </w:t>
-      </w:r>
-      <w:r>
-        <w:rPr>
-          <w:lang w:val="nl-NL"/>
-        </w:rPr>
-        <w:t>getrouw dienstknecht,</w:t>
-      </w:r>
-      <w:r>
-        <w:rPr>
-          <w:spacing w:val="-27"/>
-          <w:lang w:val="nl-NL"/>
-        </w:rPr>
-        <w:t xml:space="preserve"> </w:t>
-      </w:r>
-      <w:r>
-        <w:rPr>
-          <w:lang w:val="nl-NL"/>
-        </w:rPr>
-        <w:t>en</w:t>
-      </w:r>
-      <w:r>
-        <w:rPr>
-          <w:spacing w:val="-27"/>
-          <w:lang w:val="nl-NL"/>
-        </w:rPr>
-        <w:t xml:space="preserve"> </w:t>
-      </w:r>
-      <w:r>
-        <w:rPr>
-          <w:lang w:val="nl-NL"/>
-        </w:rPr>
-        <w:t>van</w:t>
-      </w:r>
-      <w:r>
-        <w:rPr>
-          <w:spacing w:val="-28"/>
-          <w:lang w:val="nl-NL"/>
-        </w:rPr>
-        <w:t xml:space="preserve"> </w:t>
-      </w:r>
-      <w:r>
-        <w:rPr>
-          <w:lang w:val="nl-NL"/>
-        </w:rPr>
-        <w:t>den</w:t>
-      </w:r>
-      <w:r>
-        <w:rPr>
-          <w:spacing w:val="-26"/>
-          <w:lang w:val="nl-NL"/>
-        </w:rPr>
-        <w:t xml:space="preserve"> </w:t>
-      </w:r>
-      <w:r>
-        <w:rPr>
-          <w:lang w:val="nl-NL"/>
-        </w:rPr>
-        <w:t>Heere</w:t>
-      </w:r>
-      <w:r>
-        <w:rPr>
-          <w:spacing w:val="-25"/>
-          <w:lang w:val="nl-NL"/>
-        </w:rPr>
-        <w:t xml:space="preserve"> </w:t>
-      </w:r>
-      <w:r>
-        <w:rPr>
-          <w:lang w:val="nl-NL"/>
-        </w:rPr>
-        <w:t>Jezus</w:t>
-      </w:r>
-      <w:r>
-        <w:rPr>
-          <w:spacing w:val="-22"/>
-          <w:lang w:val="nl-NL"/>
-        </w:rPr>
-        <w:t xml:space="preserve"> </w:t>
-      </w:r>
-      <w:r>
-        <w:rPr>
-          <w:lang w:val="nl-NL"/>
-        </w:rPr>
-        <w:t>Christus</w:t>
-      </w:r>
-      <w:r>
-        <w:rPr>
-          <w:spacing w:val="-23"/>
-          <w:lang w:val="nl-NL"/>
-        </w:rPr>
-        <w:t xml:space="preserve"> </w:t>
-      </w:r>
-      <w:r>
-        <w:rPr>
-          <w:lang w:val="nl-NL"/>
-        </w:rPr>
-        <w:t>moogt</w:t>
-      </w:r>
-      <w:r>
-        <w:rPr>
-          <w:spacing w:val="-17"/>
-          <w:lang w:val="nl-NL"/>
-        </w:rPr>
-        <w:t xml:space="preserve"> </w:t>
-      </w:r>
-      <w:r>
-        <w:rPr>
-          <w:spacing w:val="-5"/>
-          <w:lang w:val="nl-NL"/>
-        </w:rPr>
-        <w:t>gij</w:t>
-      </w:r>
-      <w:r>
-        <w:rPr>
-          <w:spacing w:val="-27"/>
-          <w:lang w:val="nl-NL"/>
-        </w:rPr>
-        <w:t xml:space="preserve"> </w:t>
-      </w:r>
-      <w:r>
-        <w:rPr>
-          <w:lang w:val="nl-NL"/>
-        </w:rPr>
-        <w:t>de</w:t>
-      </w:r>
-      <w:r>
-        <w:rPr>
-          <w:spacing w:val="-22"/>
-          <w:lang w:val="nl-NL"/>
-        </w:rPr>
-        <w:t xml:space="preserve"> </w:t>
-      </w:r>
-      <w:r>
-        <w:rPr>
-          <w:lang w:val="nl-NL"/>
-        </w:rPr>
-        <w:t>eeuwige</w:t>
-      </w:r>
-      <w:r>
-        <w:rPr>
-          <w:spacing w:val="-23"/>
-          <w:lang w:val="nl-NL"/>
-        </w:rPr>
-        <w:t xml:space="preserve"> </w:t>
-      </w:r>
-      <w:r>
-        <w:rPr>
-          <w:spacing w:val="-5"/>
-          <w:lang w:val="nl-NL"/>
-        </w:rPr>
-        <w:t>erfenis</w:t>
-      </w:r>
-      <w:r>
-        <w:rPr>
-          <w:spacing w:val="-21"/>
-          <w:lang w:val="nl-NL"/>
-        </w:rPr>
-        <w:t xml:space="preserve"> </w:t>
-      </w:r>
-      <w:r>
-        <w:rPr>
-          <w:spacing w:val="-4"/>
-          <w:lang w:val="nl-NL"/>
-        </w:rPr>
-        <w:t>als</w:t>
-      </w:r>
-      <w:r>
-        <w:rPr>
-          <w:spacing w:val="-22"/>
-          <w:lang w:val="nl-NL"/>
-        </w:rPr>
-        <w:t xml:space="preserve"> </w:t>
-      </w:r>
-      <w:r>
-        <w:rPr>
-          <w:spacing w:val="-5"/>
-          <w:lang w:val="nl-NL"/>
-        </w:rPr>
-        <w:t>beloning</w:t>
-      </w:r>
-      <w:r>
-        <w:rPr>
-          <w:spacing w:val="-21"/>
-          <w:lang w:val="nl-NL"/>
-        </w:rPr>
-        <w:t xml:space="preserve"> </w:t>
-      </w:r>
-      <w:r>
-        <w:rPr>
-          <w:lang w:val="nl-NL"/>
-        </w:rPr>
-        <w:t>tegemoet</w:t>
-      </w:r>
-    </w:p>
-    <w:p>
-      <w:pPr>
-        <w:spacing w:line="259" w:lineRule="auto"/>
-        <w:jc w:val="both"/>
-        <w:rPr>
-          <w:lang w:val="nl-NL"/>
-        </w:rPr>
-        <w:sectPr>
-          <w:pgSz w:w="11900" w:h="16840"/>
-          <w:pgMar w:top="1380" w:right="1280" w:bottom="280" w:left="1300" w:header="708" w:footer="708" w:gutter="0"/>
-          <w:cols w:space="708"/>
-        </w:sectPr>
-      </w:pPr>
-    </w:p>
-    <w:p>
-      <w:pPr>
-        <w:pStyle w:val="Plattetekst"/>
         <w:spacing w:before="53" w:line="261" w:lineRule="auto"/>
         <w:ind w:right="120"/>
         <w:jc w:val="both"/>
@@ -14883,11 +14386,446 @@
       </w:pPr>
       <w:r>
         <w:rPr>
+          <w:spacing w:val="-5"/>
+          <w:lang w:val="nl-NL"/>
+        </w:rPr>
+        <w:t>Gij</w:t>
+      </w:r>
+      <w:r>
+        <w:rPr>
+          <w:spacing w:val="-28"/>
+          <w:lang w:val="nl-NL"/>
+        </w:rPr>
+        <w:t xml:space="preserve"> </w:t>
+      </w:r>
+      <w:r>
+        <w:rPr>
+          <w:lang w:val="nl-NL"/>
+        </w:rPr>
+        <w:t>doet</w:t>
+      </w:r>
+      <w:r>
+        <w:rPr>
+          <w:spacing w:val="-16"/>
+          <w:lang w:val="nl-NL"/>
+        </w:rPr>
+        <w:t xml:space="preserve"> </w:t>
+      </w:r>
+      <w:r>
+        <w:rPr>
+          <w:spacing w:val="-3"/>
+          <w:lang w:val="nl-NL"/>
+        </w:rPr>
+        <w:t>trouwelijk</w:t>
+      </w:r>
+      <w:r>
+        <w:rPr>
+          <w:spacing w:val="-15"/>
+          <w:lang w:val="nl-NL"/>
+        </w:rPr>
+        <w:t xml:space="preserve"> </w:t>
+      </w:r>
+      <w:r>
+        <w:rPr>
+          <w:spacing w:val="-5"/>
+          <w:lang w:val="nl-NL"/>
+        </w:rPr>
+        <w:t>in</w:t>
+      </w:r>
+      <w:r>
+        <w:rPr>
+          <w:spacing w:val="-27"/>
+          <w:lang w:val="nl-NL"/>
+        </w:rPr>
+        <w:t xml:space="preserve"> </w:t>
+      </w:r>
+      <w:r>
+        <w:rPr>
           <w:spacing w:val="-4"/>
           <w:lang w:val="nl-NL"/>
         </w:rPr>
-        <w:lastRenderedPageBreak/>
-        <w:t>zien.</w:t>
+        <w:t>(gij</w:t>
+      </w:r>
+      <w:r>
+        <w:rPr>
+          <w:spacing w:val="-26"/>
+          <w:lang w:val="nl-NL"/>
+        </w:rPr>
+        <w:t xml:space="preserve"> </w:t>
+      </w:r>
+      <w:r>
+        <w:rPr>
+          <w:spacing w:val="-3"/>
+          <w:lang w:val="nl-NL"/>
+        </w:rPr>
+        <w:t>maakt</w:t>
+      </w:r>
+      <w:r>
+        <w:rPr>
+          <w:spacing w:val="-19"/>
+          <w:lang w:val="nl-NL"/>
+        </w:rPr>
+        <w:t xml:space="preserve"> </w:t>
+      </w:r>
+      <w:r>
+        <w:rPr>
+          <w:lang w:val="nl-NL"/>
+        </w:rPr>
+        <w:t>nauwgezet</w:t>
+      </w:r>
+      <w:r>
+        <w:rPr>
+          <w:spacing w:val="-18"/>
+          <w:lang w:val="nl-NL"/>
+        </w:rPr>
+        <w:t xml:space="preserve"> </w:t>
+      </w:r>
+      <w:r>
+        <w:rPr>
+          <w:lang w:val="nl-NL"/>
+        </w:rPr>
+        <w:t>werk</w:t>
+      </w:r>
+      <w:r>
+        <w:rPr>
+          <w:spacing w:val="-27"/>
+          <w:lang w:val="nl-NL"/>
+        </w:rPr>
+        <w:t xml:space="preserve"> </w:t>
+      </w:r>
+      <w:r>
+        <w:rPr>
+          <w:spacing w:val="-3"/>
+          <w:lang w:val="nl-NL"/>
+        </w:rPr>
+        <w:t>van)</w:t>
+      </w:r>
+      <w:r>
+        <w:rPr>
+          <w:spacing w:val="-25"/>
+          <w:lang w:val="nl-NL"/>
+        </w:rPr>
+        <w:t xml:space="preserve"> </w:t>
+      </w:r>
+      <w:r>
+        <w:rPr>
+          <w:lang w:val="nl-NL"/>
+        </w:rPr>
+        <w:t>hetgeen</w:t>
+      </w:r>
+      <w:r>
+        <w:rPr>
+          <w:spacing w:val="-32"/>
+          <w:lang w:val="nl-NL"/>
+        </w:rPr>
+        <w:t xml:space="preserve"> </w:t>
+      </w:r>
+      <w:r>
+        <w:rPr>
+          <w:spacing w:val="-5"/>
+          <w:lang w:val="nl-NL"/>
+        </w:rPr>
+        <w:t>gij</w:t>
+      </w:r>
+      <w:r>
+        <w:rPr>
+          <w:spacing w:val="-33"/>
+          <w:lang w:val="nl-NL"/>
+        </w:rPr>
+        <w:t xml:space="preserve"> </w:t>
+      </w:r>
+      <w:r>
+        <w:rPr>
+          <w:spacing w:val="2"/>
+          <w:lang w:val="nl-NL"/>
+        </w:rPr>
+        <w:t>doet,</w:t>
+      </w:r>
+      <w:r>
+        <w:rPr>
+          <w:spacing w:val="-28"/>
+          <w:lang w:val="nl-NL"/>
+        </w:rPr>
+        <w:t xml:space="preserve"> </w:t>
+      </w:r>
+      <w:r>
+        <w:rPr>
+          <w:spacing w:val="-5"/>
+          <w:lang w:val="nl-NL"/>
+        </w:rPr>
+        <w:t>gij</w:t>
+      </w:r>
+      <w:r>
+        <w:rPr>
+          <w:spacing w:val="-33"/>
+          <w:lang w:val="nl-NL"/>
+        </w:rPr>
+        <w:t xml:space="preserve"> </w:t>
+      </w:r>
+      <w:r>
+        <w:rPr>
+          <w:lang w:val="nl-NL"/>
+        </w:rPr>
+        <w:t>doet</w:t>
+      </w:r>
+      <w:r>
+        <w:rPr>
+          <w:spacing w:val="-21"/>
+          <w:lang w:val="nl-NL"/>
+        </w:rPr>
+        <w:t xml:space="preserve"> </w:t>
+      </w:r>
+      <w:r>
+        <w:rPr>
+          <w:lang w:val="nl-NL"/>
+        </w:rPr>
+        <w:t>het</w:t>
+      </w:r>
+      <w:r>
+        <w:rPr>
+          <w:spacing w:val="-19"/>
+          <w:lang w:val="nl-NL"/>
+        </w:rPr>
+        <w:t xml:space="preserve"> </w:t>
+      </w:r>
+      <w:r>
+        <w:rPr>
+          <w:spacing w:val="-4"/>
+          <w:lang w:val="nl-NL"/>
+        </w:rPr>
+        <w:t>als</w:t>
+      </w:r>
+      <w:r>
+        <w:rPr>
+          <w:spacing w:val="-23"/>
+          <w:lang w:val="nl-NL"/>
+        </w:rPr>
+        <w:t xml:space="preserve"> </w:t>
+      </w:r>
+      <w:r>
+        <w:rPr>
+          <w:lang w:val="nl-NL"/>
+        </w:rPr>
+        <w:t>een</w:t>
+      </w:r>
+      <w:r>
+        <w:rPr>
+          <w:spacing w:val="-27"/>
+          <w:lang w:val="nl-NL"/>
+        </w:rPr>
+        <w:t xml:space="preserve"> </w:t>
+      </w:r>
+      <w:r>
+        <w:rPr>
+          <w:lang w:val="nl-NL"/>
+        </w:rPr>
+        <w:t>getrouw dienstknecht,</w:t>
+      </w:r>
+      <w:r>
+        <w:rPr>
+          <w:spacing w:val="-27"/>
+          <w:lang w:val="nl-NL"/>
+        </w:rPr>
+        <w:t xml:space="preserve"> </w:t>
+      </w:r>
+      <w:r>
+        <w:rPr>
+          <w:lang w:val="nl-NL"/>
+        </w:rPr>
+        <w:t>en</w:t>
+      </w:r>
+      <w:r>
+        <w:rPr>
+          <w:spacing w:val="-27"/>
+          <w:lang w:val="nl-NL"/>
+        </w:rPr>
+        <w:t xml:space="preserve"> </w:t>
+      </w:r>
+      <w:r>
+        <w:rPr>
+          <w:lang w:val="nl-NL"/>
+        </w:rPr>
+        <w:t>van</w:t>
+      </w:r>
+      <w:r>
+        <w:rPr>
+          <w:spacing w:val="-28"/>
+          <w:lang w:val="nl-NL"/>
+        </w:rPr>
+        <w:t xml:space="preserve"> </w:t>
+      </w:r>
+      <w:r>
+        <w:rPr>
+          <w:lang w:val="nl-NL"/>
+        </w:rPr>
+        <w:t>den</w:t>
+      </w:r>
+      <w:r>
+        <w:rPr>
+          <w:spacing w:val="-26"/>
+          <w:lang w:val="nl-NL"/>
+        </w:rPr>
+        <w:t xml:space="preserve"> </w:t>
+      </w:r>
+      <w:r>
+        <w:rPr>
+          <w:lang w:val="nl-NL"/>
+        </w:rPr>
+        <w:t>Heere</w:t>
+      </w:r>
+      <w:r>
+        <w:rPr>
+          <w:spacing w:val="-25"/>
+          <w:lang w:val="nl-NL"/>
+        </w:rPr>
+        <w:t xml:space="preserve"> </w:t>
+      </w:r>
+      <w:r>
+        <w:rPr>
+          <w:lang w:val="nl-NL"/>
+        </w:rPr>
+        <w:t>Jezus</w:t>
+      </w:r>
+      <w:r>
+        <w:rPr>
+          <w:spacing w:val="-22"/>
+          <w:lang w:val="nl-NL"/>
+        </w:rPr>
+        <w:t xml:space="preserve"> </w:t>
+      </w:r>
+      <w:r>
+        <w:rPr>
+          <w:lang w:val="nl-NL"/>
+        </w:rPr>
+        <w:t>Christus</w:t>
+      </w:r>
+      <w:r>
+        <w:rPr>
+          <w:spacing w:val="-23"/>
+          <w:lang w:val="nl-NL"/>
+        </w:rPr>
+        <w:t xml:space="preserve"> </w:t>
+      </w:r>
+      <w:r>
+        <w:rPr>
+          <w:lang w:val="nl-NL"/>
+        </w:rPr>
+        <w:t>moogt</w:t>
+      </w:r>
+      <w:r>
+        <w:rPr>
+          <w:spacing w:val="-17"/>
+          <w:lang w:val="nl-NL"/>
+        </w:rPr>
+        <w:t xml:space="preserve"> </w:t>
+      </w:r>
+      <w:r>
+        <w:rPr>
+          <w:spacing w:val="-5"/>
+          <w:lang w:val="nl-NL"/>
+        </w:rPr>
+        <w:t>gij</w:t>
+      </w:r>
+      <w:r>
+        <w:rPr>
+          <w:spacing w:val="-27"/>
+          <w:lang w:val="nl-NL"/>
+        </w:rPr>
+        <w:t xml:space="preserve"> </w:t>
+      </w:r>
+      <w:r>
+        <w:rPr>
+          <w:lang w:val="nl-NL"/>
+        </w:rPr>
+        <w:t>de</w:t>
+      </w:r>
+      <w:r>
+        <w:rPr>
+          <w:spacing w:val="-22"/>
+          <w:lang w:val="nl-NL"/>
+        </w:rPr>
+        <w:t xml:space="preserve"> </w:t>
+      </w:r>
+      <w:r>
+        <w:rPr>
+          <w:lang w:val="nl-NL"/>
+        </w:rPr>
+        <w:t>eeuwige</w:t>
+      </w:r>
+      <w:r>
+        <w:rPr>
+          <w:spacing w:val="-23"/>
+          <w:lang w:val="nl-NL"/>
+        </w:rPr>
+        <w:t xml:space="preserve"> </w:t>
+      </w:r>
+      <w:r>
+        <w:rPr>
+          <w:spacing w:val="-5"/>
+          <w:lang w:val="nl-NL"/>
+        </w:rPr>
+        <w:t>erfenis</w:t>
+      </w:r>
+      <w:r>
+        <w:rPr>
+          <w:spacing w:val="-21"/>
+          <w:lang w:val="nl-NL"/>
+        </w:rPr>
+        <w:t xml:space="preserve"> </w:t>
+      </w:r>
+      <w:r>
+        <w:rPr>
+          <w:spacing w:val="-4"/>
+          <w:lang w:val="nl-NL"/>
+        </w:rPr>
+        <w:t>als</w:t>
+      </w:r>
+      <w:r>
+        <w:rPr>
+          <w:spacing w:val="-22"/>
+          <w:lang w:val="nl-NL"/>
+        </w:rPr>
+        <w:t xml:space="preserve"> </w:t>
+      </w:r>
+      <w:r>
+        <w:rPr>
+          <w:spacing w:val="-5"/>
+          <w:lang w:val="nl-NL"/>
+        </w:rPr>
+        <w:t>beloning</w:t>
+      </w:r>
+      <w:r>
+        <w:rPr>
+          <w:spacing w:val="-21"/>
+          <w:lang w:val="nl-NL"/>
+        </w:rPr>
+        <w:t xml:space="preserve"> </w:t>
+      </w:r>
+      <w:r>
+        <w:rPr>
+          <w:lang w:val="nl-NL"/>
+        </w:rPr>
+        <w:t>tegemoet</w:t>
+      </w:r>
+      <w:r>
+        <w:rPr>
+          <w:lang w:val="nl-NL"/>
+        </w:rPr>
+        <w:t xml:space="preserve"> </w:t>
+      </w:r>
+      <w:r>
+        <w:rPr>
+          <w:spacing w:val="-4"/>
+          <w:lang w:val="nl-NL"/>
+        </w:rPr>
+        <w:t>zien</w:t>
+      </w:r>
+      <w:r>
+        <w:rPr>
+          <w:spacing w:val="-4"/>
+          <w:lang w:val="nl-NL"/>
+        </w:rPr>
+        <w:t>.</w:t>
       </w:r>
       <w:r>
         <w:rPr>
@@ -15358,6 +15296,7 @@
           <w:szCs w:val="24"/>
           <w:lang w:val="nl-NL"/>
         </w:rPr>
+        <w:lastRenderedPageBreak/>
         <w:t>III.</w:t>
       </w:r>
       <w:r>
@@ -16347,14 +16286,7 @@
           <w:spacing w:val="-3"/>
           <w:lang w:val="nl-NL"/>
         </w:rPr>
-        <w:t>verheerlijkt</w:t>
-      </w:r>
-      <w:r>
-        <w:rPr>
-          <w:spacing w:val="-3"/>
-          <w:lang w:val="nl-NL"/>
-        </w:rPr>
-        <w:t>en</w:t>
+        <w:t>verheerlijkten</w:t>
       </w:r>
       <w:r>
         <w:rPr>
@@ -22879,15 +22811,7 @@
           <w:sz w:val="24"/>
           <w:lang w:val="nl-NL"/>
         </w:rPr>
-        <w:t>en he</w:t>
-      </w:r>
-      <w:r>
-        <w:rPr>
-          <w:rFonts w:ascii="Times New Roman"/>
-          <w:sz w:val="24"/>
-          <w:lang w:val="nl-NL"/>
-        </w:rPr>
-        <w:t xml:space="preserve">lpen aan haar uitbreiding in de wereld. Op velerlei wijzen kan de waarheid </w:t>
+        <w:t xml:space="preserve">en helpen aan haar uitbreiding in de wereld. Op velerlei wijzen kan de waarheid </w:t>
       </w:r>
       <w:r>
         <w:rPr>
@@ -23054,8 +22978,8 @@
           <w:lang w:val="nl-NL"/>
         </w:rPr>
       </w:pPr>
-      <w:bookmarkStart w:id="8" w:name="1:9-11"/>
-      <w:bookmarkEnd w:id="8"/>
+      <w:bookmarkStart w:id="7" w:name="1:9-11"/>
+      <w:bookmarkEnd w:id="7"/>
       <w:r>
         <w:rPr>
           <w:lang w:val="nl-NL"/>
@@ -26237,15 +26161,7 @@
           <w:sz w:val="24"/>
           <w:lang w:val="nl-NL"/>
         </w:rPr>
-        <w:t>l</w:t>
-      </w:r>
-      <w:r>
-        <w:rPr>
-          <w:rFonts w:ascii="Times New Roman"/>
-          <w:sz w:val="24"/>
-          <w:lang w:val="nl-NL"/>
-        </w:rPr>
-        <w:t>aat</w:t>
+        <w:t>laat</w:t>
       </w:r>
       <w:r>
         <w:rPr>
@@ -31203,602 +31119,6 @@
     </w:p>
     <w:p>
       <w:pPr>
-        <w:tabs>
-          <w:tab w:val="left" w:pos="390"/>
-        </w:tabs>
-        <w:spacing w:before="53" w:line="259" w:lineRule="auto"/>
-        <w:ind w:left="116" w:right="100"/>
-        <w:jc w:val="both"/>
-        <w:rPr>
-          <w:rFonts w:ascii="Times New Roman" w:eastAsia="Times New Roman" w:hAnsi="Times New Roman" w:cs="Times New Roman"/>
-          <w:sz w:val="24"/>
-          <w:szCs w:val="24"/>
-          <w:lang w:val="nl-NL"/>
-        </w:rPr>
-      </w:pPr>
-      <w:r>
-        <w:rPr>
-          <w:rFonts w:ascii="Times New Roman" w:eastAsia="Times New Roman" w:hAnsi="Times New Roman" w:cs="Times New Roman"/>
-          <w:spacing w:val="-24"/>
-          <w:w w:val="99"/>
-          <w:sz w:val="24"/>
-          <w:szCs w:val="24"/>
-          <w:lang w:val="nl-NL"/>
-        </w:rPr>
-        <w:lastRenderedPageBreak/>
-        <w:t>II.</w:t>
-      </w:r>
-      <w:r>
-        <w:rPr>
-          <w:rFonts w:ascii="Times New Roman" w:eastAsia="Times New Roman" w:hAnsi="Times New Roman" w:cs="Times New Roman"/>
-          <w:spacing w:val="-24"/>
-          <w:w w:val="99"/>
-          <w:sz w:val="24"/>
-          <w:szCs w:val="24"/>
-          <w:lang w:val="nl-NL"/>
-        </w:rPr>
-        <w:tab/>
-      </w:r>
-      <w:r>
-        <w:rPr>
-          <w:rFonts w:ascii="Times New Roman"/>
-          <w:spacing w:val="-3"/>
-          <w:sz w:val="24"/>
-          <w:lang w:val="nl-NL"/>
-        </w:rPr>
-        <w:t>Hier</w:t>
-      </w:r>
-      <w:r>
-        <w:rPr>
-          <w:rFonts w:ascii="Times New Roman"/>
-          <w:spacing w:val="-12"/>
-          <w:sz w:val="24"/>
-          <w:lang w:val="nl-NL"/>
-        </w:rPr>
-        <w:t xml:space="preserve"> </w:t>
-      </w:r>
-      <w:r>
-        <w:rPr>
-          <w:rFonts w:ascii="Times New Roman"/>
-          <w:spacing w:val="-4"/>
-          <w:sz w:val="24"/>
-          <w:lang w:val="nl-NL"/>
-        </w:rPr>
-        <w:t>is</w:t>
-      </w:r>
-      <w:r>
-        <w:rPr>
-          <w:rFonts w:ascii="Times New Roman"/>
-          <w:spacing w:val="-17"/>
-          <w:sz w:val="24"/>
-          <w:lang w:val="nl-NL"/>
-        </w:rPr>
-        <w:t xml:space="preserve"> </w:t>
-      </w:r>
-      <w:r>
-        <w:rPr>
-          <w:rFonts w:ascii="Times New Roman"/>
-          <w:sz w:val="24"/>
-          <w:lang w:val="nl-NL"/>
-        </w:rPr>
-        <w:t>de</w:t>
-      </w:r>
-      <w:r>
-        <w:rPr>
-          <w:rFonts w:ascii="Times New Roman"/>
-          <w:spacing w:val="-14"/>
-          <w:sz w:val="24"/>
-          <w:lang w:val="nl-NL"/>
-        </w:rPr>
-        <w:t xml:space="preserve"> </w:t>
-      </w:r>
-      <w:r>
-        <w:rPr>
-          <w:rFonts w:ascii="Times New Roman"/>
-          <w:sz w:val="24"/>
-          <w:lang w:val="nl-NL"/>
-        </w:rPr>
-        <w:t>raad</w:t>
-      </w:r>
-      <w:r>
-        <w:rPr>
-          <w:rFonts w:ascii="Times New Roman"/>
-          <w:spacing w:val="-13"/>
-          <w:sz w:val="24"/>
-          <w:lang w:val="nl-NL"/>
-        </w:rPr>
-        <w:t xml:space="preserve"> </w:t>
-      </w:r>
-      <w:r>
-        <w:rPr>
-          <w:rFonts w:ascii="Times New Roman"/>
-          <w:spacing w:val="-3"/>
-          <w:sz w:val="24"/>
-          <w:lang w:val="nl-NL"/>
-        </w:rPr>
-        <w:t>naar</w:t>
-      </w:r>
-      <w:r>
-        <w:rPr>
-          <w:rFonts w:ascii="Times New Roman"/>
-          <w:spacing w:val="-11"/>
-          <w:sz w:val="24"/>
-          <w:lang w:val="nl-NL"/>
-        </w:rPr>
-        <w:t xml:space="preserve"> </w:t>
-      </w:r>
-      <w:r>
-        <w:rPr>
-          <w:rFonts w:ascii="Times New Roman"/>
-          <w:spacing w:val="-5"/>
-          <w:sz w:val="24"/>
-          <w:lang w:val="nl-NL"/>
-        </w:rPr>
-        <w:t>aanleiding</w:t>
-      </w:r>
-      <w:r>
-        <w:rPr>
-          <w:rFonts w:ascii="Times New Roman"/>
-          <w:spacing w:val="-13"/>
-          <w:sz w:val="24"/>
-          <w:lang w:val="nl-NL"/>
-        </w:rPr>
-        <w:t xml:space="preserve"> </w:t>
-      </w:r>
-      <w:r>
-        <w:rPr>
-          <w:rFonts w:ascii="Times New Roman"/>
-          <w:sz w:val="24"/>
-          <w:lang w:val="nl-NL"/>
-        </w:rPr>
-        <w:t>van</w:t>
-      </w:r>
-      <w:r>
-        <w:rPr>
-          <w:rFonts w:ascii="Times New Roman"/>
-          <w:spacing w:val="-20"/>
-          <w:sz w:val="24"/>
-          <w:lang w:val="nl-NL"/>
-        </w:rPr>
-        <w:t xml:space="preserve"> </w:t>
-      </w:r>
-      <w:r>
-        <w:rPr>
-          <w:rFonts w:ascii="Times New Roman"/>
-          <w:spacing w:val="-5"/>
-          <w:sz w:val="24"/>
-          <w:lang w:val="nl-NL"/>
-        </w:rPr>
-        <w:t xml:space="preserve">dit </w:t>
-      </w:r>
-      <w:r>
-        <w:rPr>
-          <w:rFonts w:ascii="Times New Roman"/>
-          <w:sz w:val="24"/>
-          <w:lang w:val="nl-NL"/>
-        </w:rPr>
-        <w:t>slechte</w:t>
-      </w:r>
-      <w:r>
-        <w:rPr>
-          <w:rFonts w:ascii="Times New Roman"/>
-          <w:spacing w:val="-19"/>
-          <w:sz w:val="24"/>
-          <w:lang w:val="nl-NL"/>
-        </w:rPr>
-        <w:t xml:space="preserve"> </w:t>
-      </w:r>
-      <w:r>
-        <w:rPr>
-          <w:rFonts w:ascii="Times New Roman"/>
-          <w:sz w:val="24"/>
-          <w:lang w:val="nl-NL"/>
-        </w:rPr>
-        <w:t>karakter,</w:t>
-      </w:r>
-      <w:r>
-        <w:rPr>
-          <w:rFonts w:ascii="Times New Roman"/>
-          <w:spacing w:val="-12"/>
-          <w:sz w:val="24"/>
-          <w:lang w:val="nl-NL"/>
-        </w:rPr>
-        <w:t xml:space="preserve"> </w:t>
-      </w:r>
-      <w:r>
-        <w:rPr>
-          <w:rFonts w:ascii="Times New Roman"/>
-          <w:spacing w:val="-3"/>
-          <w:sz w:val="24"/>
-          <w:lang w:val="nl-NL"/>
-        </w:rPr>
-        <w:t>zich</w:t>
-      </w:r>
-      <w:r>
-        <w:rPr>
-          <w:rFonts w:ascii="Times New Roman"/>
-          <w:spacing w:val="-21"/>
-          <w:sz w:val="24"/>
-          <w:lang w:val="nl-NL"/>
-        </w:rPr>
-        <w:t xml:space="preserve"> </w:t>
-      </w:r>
-      <w:r>
-        <w:rPr>
-          <w:rFonts w:ascii="Times New Roman"/>
-          <w:sz w:val="24"/>
-          <w:lang w:val="nl-NL"/>
-        </w:rPr>
-        <w:t>onthouden</w:t>
-      </w:r>
-      <w:r>
-        <w:rPr>
-          <w:rFonts w:ascii="Times New Roman"/>
-          <w:spacing w:val="-18"/>
-          <w:sz w:val="24"/>
-          <w:lang w:val="nl-NL"/>
-        </w:rPr>
-        <w:t xml:space="preserve"> </w:t>
-      </w:r>
-      <w:r>
-        <w:rPr>
-          <w:rFonts w:ascii="Times New Roman"/>
-          <w:sz w:val="24"/>
-          <w:lang w:val="nl-NL"/>
-        </w:rPr>
-        <w:t>van</w:t>
-      </w:r>
-      <w:r>
-        <w:rPr>
-          <w:rFonts w:ascii="Times New Roman"/>
-          <w:spacing w:val="-20"/>
-          <w:sz w:val="24"/>
-          <w:lang w:val="nl-NL"/>
-        </w:rPr>
-        <w:t xml:space="preserve"> </w:t>
-      </w:r>
-      <w:r>
-        <w:rPr>
-          <w:rFonts w:ascii="Times New Roman"/>
-          <w:spacing w:val="-4"/>
-          <w:sz w:val="24"/>
-          <w:lang w:val="nl-NL"/>
-        </w:rPr>
-        <w:t>zulk</w:t>
-      </w:r>
-      <w:r>
-        <w:rPr>
-          <w:rFonts w:ascii="Times New Roman"/>
-          <w:spacing w:val="-9"/>
-          <w:sz w:val="24"/>
-          <w:lang w:val="nl-NL"/>
-        </w:rPr>
-        <w:t xml:space="preserve"> </w:t>
-      </w:r>
-      <w:r>
-        <w:rPr>
-          <w:rFonts w:ascii="Times New Roman"/>
-          <w:sz w:val="24"/>
-          <w:lang w:val="nl-NL"/>
-        </w:rPr>
-        <w:t>een</w:t>
-      </w:r>
-      <w:r>
-        <w:rPr>
-          <w:rFonts w:ascii="Times New Roman"/>
-          <w:spacing w:val="-14"/>
-          <w:sz w:val="24"/>
-          <w:lang w:val="nl-NL"/>
-        </w:rPr>
-        <w:t xml:space="preserve"> </w:t>
-      </w:r>
-      <w:r>
-        <w:rPr>
-          <w:rFonts w:ascii="Times New Roman"/>
-          <w:spacing w:val="-3"/>
-          <w:sz w:val="24"/>
-          <w:lang w:val="nl-NL"/>
-        </w:rPr>
-        <w:t>voorbeeld na</w:t>
-      </w:r>
-      <w:r>
-        <w:rPr>
-          <w:rFonts w:ascii="Times New Roman"/>
-          <w:spacing w:val="-10"/>
-          <w:sz w:val="24"/>
-          <w:lang w:val="nl-NL"/>
-        </w:rPr>
-        <w:t xml:space="preserve"> </w:t>
-      </w:r>
-      <w:r>
-        <w:rPr>
-          <w:rFonts w:ascii="Times New Roman"/>
-          <w:sz w:val="24"/>
-          <w:lang w:val="nl-NL"/>
-        </w:rPr>
-        <w:t>te</w:t>
-      </w:r>
-      <w:r>
-        <w:rPr>
-          <w:rFonts w:ascii="Times New Roman"/>
-          <w:spacing w:val="-10"/>
-          <w:sz w:val="24"/>
-          <w:lang w:val="nl-NL"/>
-        </w:rPr>
-        <w:t xml:space="preserve"> </w:t>
-      </w:r>
-      <w:r>
-        <w:rPr>
-          <w:rFonts w:ascii="Times New Roman"/>
-          <w:spacing w:val="-3"/>
-          <w:sz w:val="24"/>
-          <w:lang w:val="nl-NL"/>
-        </w:rPr>
-        <w:t>volgen,</w:t>
-      </w:r>
-      <w:r>
-        <w:rPr>
-          <w:rFonts w:ascii="Times New Roman"/>
-          <w:spacing w:val="-7"/>
-          <w:sz w:val="24"/>
-          <w:lang w:val="nl-NL"/>
-        </w:rPr>
-        <w:t xml:space="preserve"> </w:t>
-      </w:r>
-      <w:r>
-        <w:rPr>
-          <w:rFonts w:ascii="Times New Roman"/>
-          <w:sz w:val="24"/>
-          <w:lang w:val="nl-NL"/>
-        </w:rPr>
-        <w:t>en</w:t>
-      </w:r>
-      <w:r>
-        <w:rPr>
-          <w:rFonts w:ascii="Times New Roman"/>
-          <w:spacing w:val="-15"/>
-          <w:sz w:val="24"/>
-          <w:lang w:val="nl-NL"/>
-        </w:rPr>
-        <w:t xml:space="preserve"> </w:t>
-      </w:r>
-      <w:r>
-        <w:rPr>
-          <w:rFonts w:ascii="Times New Roman"/>
-          <w:sz w:val="24"/>
-          <w:lang w:val="nl-NL"/>
-        </w:rPr>
-        <w:t>inderdaad</w:t>
-      </w:r>
-      <w:r>
-        <w:rPr>
-          <w:rFonts w:ascii="Times New Roman"/>
-          <w:spacing w:val="-11"/>
-          <w:sz w:val="24"/>
-          <w:lang w:val="nl-NL"/>
-        </w:rPr>
-        <w:t xml:space="preserve"> </w:t>
-      </w:r>
-      <w:r>
-        <w:rPr>
-          <w:rFonts w:ascii="Times New Roman"/>
-          <w:sz w:val="24"/>
-          <w:lang w:val="nl-NL"/>
-        </w:rPr>
-        <w:t>van</w:t>
-      </w:r>
-      <w:r>
-        <w:rPr>
-          <w:rFonts w:ascii="Times New Roman"/>
-          <w:spacing w:val="-21"/>
-          <w:sz w:val="24"/>
-          <w:lang w:val="nl-NL"/>
-        </w:rPr>
-        <w:t xml:space="preserve"> </w:t>
-      </w:r>
-      <w:r>
-        <w:rPr>
-          <w:rFonts w:ascii="Times New Roman"/>
-          <w:spacing w:val="-6"/>
-          <w:sz w:val="24"/>
-          <w:lang w:val="nl-NL"/>
-        </w:rPr>
-        <w:t>alle</w:t>
-      </w:r>
-      <w:r>
-        <w:rPr>
-          <w:rFonts w:ascii="Times New Roman"/>
-          <w:spacing w:val="-12"/>
-          <w:sz w:val="24"/>
-          <w:lang w:val="nl-NL"/>
-        </w:rPr>
-        <w:t xml:space="preserve"> </w:t>
-      </w:r>
-      <w:r>
-        <w:rPr>
-          <w:rFonts w:ascii="Times New Roman"/>
-          <w:sz w:val="24"/>
-          <w:lang w:val="nl-NL"/>
-        </w:rPr>
-        <w:t>kwaad.</w:t>
-      </w:r>
-      <w:r>
-        <w:rPr>
-          <w:rFonts w:ascii="Times New Roman"/>
-          <w:spacing w:val="-14"/>
-          <w:sz w:val="24"/>
-          <w:lang w:val="nl-NL"/>
-        </w:rPr>
-        <w:t xml:space="preserve"> </w:t>
-      </w:r>
-      <w:r>
-        <w:rPr>
-          <w:rFonts w:ascii="Times New Roman"/>
-          <w:spacing w:val="-4"/>
-          <w:sz w:val="24"/>
-          <w:lang w:val="nl-NL"/>
-        </w:rPr>
-        <w:t>Geliefde,</w:t>
-      </w:r>
-      <w:r>
-        <w:rPr>
-          <w:rFonts w:ascii="Times New Roman"/>
-          <w:spacing w:val="-13"/>
-          <w:sz w:val="24"/>
-          <w:lang w:val="nl-NL"/>
-        </w:rPr>
-        <w:t xml:space="preserve"> </w:t>
-      </w:r>
-      <w:r>
-        <w:rPr>
-          <w:rFonts w:ascii="Times New Roman"/>
-          <w:spacing w:val="-4"/>
-          <w:sz w:val="24"/>
-          <w:lang w:val="nl-NL"/>
-        </w:rPr>
-        <w:t>volg</w:t>
-      </w:r>
-      <w:r>
-        <w:rPr>
-          <w:rFonts w:ascii="Times New Roman"/>
-          <w:spacing w:val="-10"/>
-          <w:sz w:val="24"/>
-          <w:lang w:val="nl-NL"/>
-        </w:rPr>
-        <w:t xml:space="preserve"> </w:t>
-      </w:r>
-      <w:r>
-        <w:rPr>
-          <w:rFonts w:ascii="Times New Roman"/>
-          <w:sz w:val="24"/>
-          <w:lang w:val="nl-NL"/>
-        </w:rPr>
-        <w:t>het</w:t>
-      </w:r>
-      <w:r>
-        <w:rPr>
-          <w:rFonts w:ascii="Times New Roman"/>
-          <w:spacing w:val="-11"/>
-          <w:sz w:val="24"/>
-          <w:lang w:val="nl-NL"/>
-        </w:rPr>
-        <w:t xml:space="preserve"> </w:t>
-      </w:r>
-      <w:r>
-        <w:rPr>
-          <w:rFonts w:ascii="Times New Roman"/>
-          <w:sz w:val="24"/>
-          <w:lang w:val="nl-NL"/>
-        </w:rPr>
-        <w:t>kwade</w:t>
-      </w:r>
-      <w:r>
-        <w:rPr>
-          <w:rFonts w:ascii="Times New Roman"/>
-          <w:spacing w:val="-15"/>
-          <w:sz w:val="24"/>
-          <w:lang w:val="nl-NL"/>
-        </w:rPr>
-        <w:t xml:space="preserve"> </w:t>
-      </w:r>
-      <w:r>
-        <w:rPr>
-          <w:rFonts w:ascii="Times New Roman"/>
-          <w:spacing w:val="-3"/>
-          <w:sz w:val="24"/>
-          <w:lang w:val="nl-NL"/>
-        </w:rPr>
-        <w:t>niet</w:t>
-      </w:r>
-      <w:r>
-        <w:rPr>
-          <w:rFonts w:ascii="Times New Roman"/>
-          <w:spacing w:val="-13"/>
-          <w:sz w:val="24"/>
-          <w:lang w:val="nl-NL"/>
-        </w:rPr>
-        <w:t xml:space="preserve"> </w:t>
-      </w:r>
-      <w:r>
-        <w:rPr>
-          <w:rFonts w:ascii="Times New Roman"/>
-          <w:sz w:val="24"/>
-          <w:lang w:val="nl-NL"/>
-        </w:rPr>
-        <w:t>na,</w:t>
-      </w:r>
-      <w:r>
-        <w:rPr>
-          <w:rFonts w:ascii="Times New Roman"/>
-          <w:spacing w:val="-12"/>
-          <w:sz w:val="24"/>
-          <w:lang w:val="nl-NL"/>
-        </w:rPr>
-        <w:t xml:space="preserve"> </w:t>
-      </w:r>
-      <w:r>
-        <w:rPr>
-          <w:rFonts w:ascii="Times New Roman"/>
-          <w:spacing w:val="-3"/>
-          <w:sz w:val="24"/>
-          <w:lang w:val="nl-NL"/>
-        </w:rPr>
-        <w:t>maar</w:t>
-      </w:r>
-      <w:r>
-        <w:rPr>
-          <w:rFonts w:ascii="Times New Roman"/>
-          <w:spacing w:val="-8"/>
-          <w:sz w:val="24"/>
-          <w:lang w:val="nl-NL"/>
-        </w:rPr>
-        <w:t xml:space="preserve"> </w:t>
-      </w:r>
-      <w:r>
-        <w:rPr>
-          <w:rFonts w:ascii="Times New Roman"/>
-          <w:sz w:val="24"/>
-          <w:lang w:val="nl-NL"/>
-        </w:rPr>
-        <w:t>het</w:t>
-      </w:r>
-      <w:r>
-        <w:rPr>
-          <w:rFonts w:ascii="Times New Roman"/>
-          <w:spacing w:val="-7"/>
-          <w:sz w:val="24"/>
-          <w:lang w:val="nl-NL"/>
-        </w:rPr>
-        <w:t xml:space="preserve"> </w:t>
-      </w:r>
-      <w:r>
-        <w:rPr>
-          <w:rFonts w:ascii="Times New Roman"/>
-          <w:sz w:val="24"/>
-          <w:lang w:val="nl-NL"/>
-        </w:rPr>
-        <w:t>goede,</w:t>
-      </w:r>
-      <w:r>
-        <w:rPr>
-          <w:rFonts w:ascii="Times New Roman"/>
-          <w:spacing w:val="-5"/>
-          <w:sz w:val="24"/>
-          <w:lang w:val="nl-NL"/>
-        </w:rPr>
-        <w:t xml:space="preserve"> </w:t>
-      </w:r>
-      <w:r>
-        <w:rPr>
-          <w:rFonts w:ascii="Times New Roman"/>
-          <w:sz w:val="24"/>
-          <w:lang w:val="nl-NL"/>
-        </w:rPr>
-        <w:t>vers</w:t>
-      </w:r>
-    </w:p>
-    <w:p>
-      <w:pPr>
         <w:pStyle w:val="Plattetekst"/>
         <w:spacing w:before="5" w:line="261" w:lineRule="auto"/>
         <w:ind w:left="115" w:right="100"/>
@@ -31809,15 +31129,478 @@
       </w:pPr>
       <w:r>
         <w:rPr>
-          <w:lang w:val="nl-NL"/>
-        </w:rPr>
-        <w:t>1</w:t>
-      </w:r>
-      <w:r>
-        <w:rPr>
-          <w:lang w:val="nl-NL"/>
-        </w:rPr>
-        <w:t xml:space="preserve">1. </w:t>
+          <w:rFonts w:cs="Times New Roman"/>
+          <w:spacing w:val="-24"/>
+          <w:w w:val="99"/>
+          <w:lang w:val="nl-NL"/>
+        </w:rPr>
+        <w:lastRenderedPageBreak/>
+        <w:t>II.</w:t>
+      </w:r>
+      <w:r>
+        <w:rPr>
+          <w:rFonts w:cs="Times New Roman"/>
+          <w:spacing w:val="-24"/>
+          <w:w w:val="99"/>
+          <w:lang w:val="nl-NL"/>
+        </w:rPr>
+        <w:tab/>
+      </w:r>
+      <w:r>
+        <w:rPr>
+          <w:spacing w:val="-3"/>
+          <w:lang w:val="nl-NL"/>
+        </w:rPr>
+        <w:t>Hier</w:t>
+      </w:r>
+      <w:r>
+        <w:rPr>
+          <w:spacing w:val="-12"/>
+          <w:lang w:val="nl-NL"/>
+        </w:rPr>
+        <w:t xml:space="preserve"> </w:t>
+      </w:r>
+      <w:r>
+        <w:rPr>
+          <w:spacing w:val="-4"/>
+          <w:lang w:val="nl-NL"/>
+        </w:rPr>
+        <w:t>is</w:t>
+      </w:r>
+      <w:r>
+        <w:rPr>
+          <w:spacing w:val="-17"/>
+          <w:lang w:val="nl-NL"/>
+        </w:rPr>
+        <w:t xml:space="preserve"> </w:t>
+      </w:r>
+      <w:r>
+        <w:rPr>
+          <w:lang w:val="nl-NL"/>
+        </w:rPr>
+        <w:t>de</w:t>
+      </w:r>
+      <w:r>
+        <w:rPr>
+          <w:spacing w:val="-14"/>
+          <w:lang w:val="nl-NL"/>
+        </w:rPr>
+        <w:t xml:space="preserve"> </w:t>
+      </w:r>
+      <w:r>
+        <w:rPr>
+          <w:lang w:val="nl-NL"/>
+        </w:rPr>
+        <w:t>raad</w:t>
+      </w:r>
+      <w:r>
+        <w:rPr>
+          <w:spacing w:val="-13"/>
+          <w:lang w:val="nl-NL"/>
+        </w:rPr>
+        <w:t xml:space="preserve"> </w:t>
+      </w:r>
+      <w:r>
+        <w:rPr>
+          <w:spacing w:val="-3"/>
+          <w:lang w:val="nl-NL"/>
+        </w:rPr>
+        <w:t>naar</w:t>
+      </w:r>
+      <w:r>
+        <w:rPr>
+          <w:spacing w:val="-11"/>
+          <w:lang w:val="nl-NL"/>
+        </w:rPr>
+        <w:t xml:space="preserve"> </w:t>
+      </w:r>
+      <w:r>
+        <w:rPr>
+          <w:spacing w:val="-5"/>
+          <w:lang w:val="nl-NL"/>
+        </w:rPr>
+        <w:t>aanleiding</w:t>
+      </w:r>
+      <w:r>
+        <w:rPr>
+          <w:spacing w:val="-13"/>
+          <w:lang w:val="nl-NL"/>
+        </w:rPr>
+        <w:t xml:space="preserve"> </w:t>
+      </w:r>
+      <w:r>
+        <w:rPr>
+          <w:lang w:val="nl-NL"/>
+        </w:rPr>
+        <w:t>van</w:t>
+      </w:r>
+      <w:r>
+        <w:rPr>
+          <w:spacing w:val="-20"/>
+          <w:lang w:val="nl-NL"/>
+        </w:rPr>
+        <w:t xml:space="preserve"> </w:t>
+      </w:r>
+      <w:r>
+        <w:rPr>
+          <w:spacing w:val="-5"/>
+          <w:lang w:val="nl-NL"/>
+        </w:rPr>
+        <w:t xml:space="preserve">dit </w:t>
+      </w:r>
+      <w:r>
+        <w:rPr>
+          <w:lang w:val="nl-NL"/>
+        </w:rPr>
+        <w:t>slechte</w:t>
+      </w:r>
+      <w:r>
+        <w:rPr>
+          <w:spacing w:val="-19"/>
+          <w:lang w:val="nl-NL"/>
+        </w:rPr>
+        <w:t xml:space="preserve"> </w:t>
+      </w:r>
+      <w:r>
+        <w:rPr>
+          <w:lang w:val="nl-NL"/>
+        </w:rPr>
+        <w:t>karakter,</w:t>
+      </w:r>
+      <w:r>
+        <w:rPr>
+          <w:spacing w:val="-12"/>
+          <w:lang w:val="nl-NL"/>
+        </w:rPr>
+        <w:t xml:space="preserve"> </w:t>
+      </w:r>
+      <w:r>
+        <w:rPr>
+          <w:spacing w:val="-3"/>
+          <w:lang w:val="nl-NL"/>
+        </w:rPr>
+        <w:t>zich</w:t>
+      </w:r>
+      <w:r>
+        <w:rPr>
+          <w:spacing w:val="-21"/>
+          <w:lang w:val="nl-NL"/>
+        </w:rPr>
+        <w:t xml:space="preserve"> </w:t>
+      </w:r>
+      <w:r>
+        <w:rPr>
+          <w:lang w:val="nl-NL"/>
+        </w:rPr>
+        <w:t>onthouden</w:t>
+      </w:r>
+      <w:r>
+        <w:rPr>
+          <w:spacing w:val="-18"/>
+          <w:lang w:val="nl-NL"/>
+        </w:rPr>
+        <w:t xml:space="preserve"> </w:t>
+      </w:r>
+      <w:r>
+        <w:rPr>
+          <w:lang w:val="nl-NL"/>
+        </w:rPr>
+        <w:t>van</w:t>
+      </w:r>
+      <w:r>
+        <w:rPr>
+          <w:spacing w:val="-20"/>
+          <w:lang w:val="nl-NL"/>
+        </w:rPr>
+        <w:t xml:space="preserve"> </w:t>
+      </w:r>
+      <w:r>
+        <w:rPr>
+          <w:spacing w:val="-4"/>
+          <w:lang w:val="nl-NL"/>
+        </w:rPr>
+        <w:t>zulk</w:t>
+      </w:r>
+      <w:r>
+        <w:rPr>
+          <w:spacing w:val="-9"/>
+          <w:lang w:val="nl-NL"/>
+        </w:rPr>
+        <w:t xml:space="preserve"> </w:t>
+      </w:r>
+      <w:r>
+        <w:rPr>
+          <w:lang w:val="nl-NL"/>
+        </w:rPr>
+        <w:t>een</w:t>
+      </w:r>
+      <w:r>
+        <w:rPr>
+          <w:spacing w:val="-14"/>
+          <w:lang w:val="nl-NL"/>
+        </w:rPr>
+        <w:t xml:space="preserve"> </w:t>
+      </w:r>
+      <w:r>
+        <w:rPr>
+          <w:spacing w:val="-3"/>
+          <w:lang w:val="nl-NL"/>
+        </w:rPr>
+        <w:t>voorbe</w:t>
+      </w:r>
+      <w:bookmarkStart w:id="8" w:name="_GoBack"/>
+      <w:bookmarkEnd w:id="8"/>
+      <w:r>
+        <w:rPr>
+          <w:spacing w:val="-3"/>
+          <w:lang w:val="nl-NL"/>
+        </w:rPr>
+        <w:t>eld na</w:t>
+      </w:r>
+      <w:r>
+        <w:rPr>
+          <w:spacing w:val="-10"/>
+          <w:lang w:val="nl-NL"/>
+        </w:rPr>
+        <w:t xml:space="preserve"> </w:t>
+      </w:r>
+      <w:r>
+        <w:rPr>
+          <w:lang w:val="nl-NL"/>
+        </w:rPr>
+        <w:t>te</w:t>
+      </w:r>
+      <w:r>
+        <w:rPr>
+          <w:spacing w:val="-10"/>
+          <w:lang w:val="nl-NL"/>
+        </w:rPr>
+        <w:t xml:space="preserve"> </w:t>
+      </w:r>
+      <w:r>
+        <w:rPr>
+          <w:spacing w:val="-3"/>
+          <w:lang w:val="nl-NL"/>
+        </w:rPr>
+        <w:t>volgen,</w:t>
+      </w:r>
+      <w:r>
+        <w:rPr>
+          <w:spacing w:val="-7"/>
+          <w:lang w:val="nl-NL"/>
+        </w:rPr>
+        <w:t xml:space="preserve"> </w:t>
+      </w:r>
+      <w:r>
+        <w:rPr>
+          <w:lang w:val="nl-NL"/>
+        </w:rPr>
+        <w:t>en</w:t>
+      </w:r>
+      <w:r>
+        <w:rPr>
+          <w:spacing w:val="-15"/>
+          <w:lang w:val="nl-NL"/>
+        </w:rPr>
+        <w:t xml:space="preserve"> </w:t>
+      </w:r>
+      <w:r>
+        <w:rPr>
+          <w:lang w:val="nl-NL"/>
+        </w:rPr>
+        <w:t>inderdaad</w:t>
+      </w:r>
+      <w:r>
+        <w:rPr>
+          <w:spacing w:val="-11"/>
+          <w:lang w:val="nl-NL"/>
+        </w:rPr>
+        <w:t xml:space="preserve"> </w:t>
+      </w:r>
+      <w:r>
+        <w:rPr>
+          <w:lang w:val="nl-NL"/>
+        </w:rPr>
+        <w:t>van</w:t>
+      </w:r>
+      <w:r>
+        <w:rPr>
+          <w:spacing w:val="-21"/>
+          <w:lang w:val="nl-NL"/>
+        </w:rPr>
+        <w:t xml:space="preserve"> </w:t>
+      </w:r>
+      <w:r>
+        <w:rPr>
+          <w:spacing w:val="-6"/>
+          <w:lang w:val="nl-NL"/>
+        </w:rPr>
+        <w:t>alle</w:t>
+      </w:r>
+      <w:r>
+        <w:rPr>
+          <w:spacing w:val="-12"/>
+          <w:lang w:val="nl-NL"/>
+        </w:rPr>
+        <w:t xml:space="preserve"> </w:t>
+      </w:r>
+      <w:r>
+        <w:rPr>
+          <w:lang w:val="nl-NL"/>
+        </w:rPr>
+        <w:t>kwaad.</w:t>
+      </w:r>
+      <w:r>
+        <w:rPr>
+          <w:spacing w:val="-14"/>
+          <w:lang w:val="nl-NL"/>
+        </w:rPr>
+        <w:t xml:space="preserve"> </w:t>
+      </w:r>
+      <w:r>
+        <w:rPr>
+          <w:spacing w:val="-4"/>
+          <w:lang w:val="nl-NL"/>
+        </w:rPr>
+        <w:t>Geliefde,</w:t>
+      </w:r>
+      <w:r>
+        <w:rPr>
+          <w:spacing w:val="-13"/>
+          <w:lang w:val="nl-NL"/>
+        </w:rPr>
+        <w:t xml:space="preserve"> </w:t>
+      </w:r>
+      <w:r>
+        <w:rPr>
+          <w:spacing w:val="-4"/>
+          <w:lang w:val="nl-NL"/>
+        </w:rPr>
+        <w:t>volg</w:t>
+      </w:r>
+      <w:r>
+        <w:rPr>
+          <w:spacing w:val="-10"/>
+          <w:lang w:val="nl-NL"/>
+        </w:rPr>
+        <w:t xml:space="preserve"> </w:t>
+      </w:r>
+      <w:r>
+        <w:rPr>
+          <w:lang w:val="nl-NL"/>
+        </w:rPr>
+        <w:t>het</w:t>
+      </w:r>
+      <w:r>
+        <w:rPr>
+          <w:spacing w:val="-11"/>
+          <w:lang w:val="nl-NL"/>
+        </w:rPr>
+        <w:t xml:space="preserve"> </w:t>
+      </w:r>
+      <w:r>
+        <w:rPr>
+          <w:lang w:val="nl-NL"/>
+        </w:rPr>
+        <w:t>kwade</w:t>
+      </w:r>
+      <w:r>
+        <w:rPr>
+          <w:spacing w:val="-15"/>
+          <w:lang w:val="nl-NL"/>
+        </w:rPr>
+        <w:t xml:space="preserve"> </w:t>
+      </w:r>
+      <w:r>
+        <w:rPr>
+          <w:spacing w:val="-3"/>
+          <w:lang w:val="nl-NL"/>
+        </w:rPr>
+        <w:t>niet</w:t>
+      </w:r>
+      <w:r>
+        <w:rPr>
+          <w:spacing w:val="-13"/>
+          <w:lang w:val="nl-NL"/>
+        </w:rPr>
+        <w:t xml:space="preserve"> </w:t>
+      </w:r>
+      <w:r>
+        <w:rPr>
+          <w:lang w:val="nl-NL"/>
+        </w:rPr>
+        <w:t>na,</w:t>
+      </w:r>
+      <w:r>
+        <w:rPr>
+          <w:spacing w:val="-12"/>
+          <w:lang w:val="nl-NL"/>
+        </w:rPr>
+        <w:t xml:space="preserve"> </w:t>
+      </w:r>
+      <w:r>
+        <w:rPr>
+          <w:spacing w:val="-3"/>
+          <w:lang w:val="nl-NL"/>
+        </w:rPr>
+        <w:t>maar</w:t>
+      </w:r>
+      <w:r>
+        <w:rPr>
+          <w:spacing w:val="-8"/>
+          <w:lang w:val="nl-NL"/>
+        </w:rPr>
+        <w:t xml:space="preserve"> </w:t>
+      </w:r>
+      <w:r>
+        <w:rPr>
+          <w:lang w:val="nl-NL"/>
+        </w:rPr>
+        <w:t>het</w:t>
+      </w:r>
+      <w:r>
+        <w:rPr>
+          <w:spacing w:val="-7"/>
+          <w:lang w:val="nl-NL"/>
+        </w:rPr>
+        <w:t xml:space="preserve"> </w:t>
+      </w:r>
+      <w:r>
+        <w:rPr>
+          <w:lang w:val="nl-NL"/>
+        </w:rPr>
+        <w:t>goede,</w:t>
+      </w:r>
+      <w:r>
+        <w:rPr>
+          <w:spacing w:val="-5"/>
+          <w:lang w:val="nl-NL"/>
+        </w:rPr>
+        <w:t xml:space="preserve"> </w:t>
+      </w:r>
+      <w:r>
+        <w:rPr>
+          <w:lang w:val="nl-NL"/>
+        </w:rPr>
+        <w:t>vers</w:t>
+      </w:r>
+      <w:r>
+        <w:rPr>
+          <w:lang w:val="nl-NL"/>
+        </w:rPr>
+        <w:t xml:space="preserve"> </w:t>
+      </w:r>
+      <w:r>
+        <w:rPr>
+          <w:lang w:val="nl-NL"/>
+        </w:rPr>
+        <w:t>11</w:t>
+      </w:r>
+      <w:r>
+        <w:rPr>
+          <w:lang w:val="nl-NL"/>
+        </w:rPr>
+        <w:t xml:space="preserve">. </w:t>
       </w:r>
       <w:r>
         <w:rPr>
@@ -32329,15 +32112,7 @@
           <w:sz w:val="24"/>
           <w:lang w:val="nl-NL"/>
         </w:rPr>
-        <w:t>De raad: Volg het goede na, want hij die goed doet (natuurl</w:t>
-      </w:r>
-      <w:r>
-        <w:rPr>
-          <w:rFonts w:ascii="Times New Roman"/>
-          <w:sz w:val="24"/>
-          <w:lang w:val="nl-NL"/>
-        </w:rPr>
-        <w:t>ijk en oprecht goed doet) en</w:t>
+        <w:t>De raad: Volg het goede na, want hij die goed doet (natuurlijk en oprecht goed doet) en</w:t>
       </w:r>
       <w:r>
         <w:rPr>
@@ -34735,15 +34510,7 @@
           <w:sz w:val="24"/>
           <w:lang w:val="nl-NL"/>
         </w:rPr>
-        <w:t xml:space="preserve">en wél </w:t>
-      </w:r>
-      <w:r>
-        <w:rPr>
-          <w:rFonts w:ascii="Times New Roman" w:hAnsi="Times New Roman"/>
-          <w:sz w:val="24"/>
-          <w:lang w:val="nl-NL"/>
-        </w:rPr>
-        <w:t xml:space="preserve">gegrond. En van de </w:t>
+        <w:t xml:space="preserve">en wél gegrond. En van de </w:t>
       </w:r>
       <w:r>
         <w:rPr>
@@ -35321,15 +35088,7 @@
           <w:sz w:val="24"/>
           <w:lang w:val="nl-NL"/>
         </w:rPr>
-        <w:t>was deze Demetrius bekend in de gemeente waar de apostel nu woond</w:t>
-      </w:r>
-      <w:r>
-        <w:rPr>
-          <w:rFonts w:ascii="Times New Roman"/>
-          <w:sz w:val="24"/>
-          <w:lang w:val="nl-NL"/>
-        </w:rPr>
-        <w:t>e,</w:t>
+        <w:t>was deze Demetrius bekend in de gemeente waar de apostel nu woonde,</w:t>
       </w:r>
       <w:r>
         <w:rPr>
@@ -37706,14 +37465,6 @@
           <w:lang w:val="nl-NL"/>
         </w:rPr>
         <w:tab/>
-      </w:r>
-      <w:r>
-        <w:rPr>
-          <w:rFonts w:ascii="Times New Roman" w:eastAsia="Times New Roman" w:hAnsi="Times New Roman" w:cs="Times New Roman"/>
-          <w:sz w:val="24"/>
-          <w:szCs w:val="24"/>
-          <w:lang w:val="nl-NL"/>
-        </w:rPr>
         <w:t>De</w:t>
       </w:r>
       <w:r>
@@ -37955,452 +37706,6 @@
           <w:szCs w:val="28"/>
           <w:lang w:val="nl-NL"/>
         </w:rPr>
-      </w:pPr>
-    </w:p>
-    <w:p>
-      <w:pPr>
-        <w:pStyle w:val="Plattetekst"/>
-        <w:spacing w:line="264" w:lineRule="auto"/>
-        <w:ind w:left="115" w:right="110"/>
-        <w:jc w:val="both"/>
-        <w:rPr>
-          <w:lang w:val="nl-NL"/>
-        </w:rPr>
-      </w:pPr>
-      <w:r>
-        <w:rPr>
-          <w:lang w:val="nl-NL"/>
-        </w:rPr>
-        <w:t>Groet</w:t>
-      </w:r>
-      <w:r>
-        <w:rPr>
-          <w:spacing w:val="-17"/>
-          <w:lang w:val="nl-NL"/>
-        </w:rPr>
-        <w:t xml:space="preserve"> </w:t>
-      </w:r>
-      <w:r>
-        <w:rPr>
-          <w:lang w:val="nl-NL"/>
-        </w:rPr>
-        <w:t>de</w:t>
-      </w:r>
-      <w:r>
-        <w:rPr>
-          <w:spacing w:val="-24"/>
-          <w:lang w:val="nl-NL"/>
-        </w:rPr>
-        <w:t xml:space="preserve"> </w:t>
-      </w:r>
-      <w:r>
-        <w:rPr>
-          <w:spacing w:val="-3"/>
-          <w:lang w:val="nl-NL"/>
-        </w:rPr>
-        <w:t>vrienden</w:t>
-      </w:r>
-      <w:r>
-        <w:rPr>
-          <w:spacing w:val="-25"/>
-          <w:lang w:val="nl-NL"/>
-        </w:rPr>
-        <w:t xml:space="preserve"> </w:t>
-      </w:r>
-      <w:r>
-        <w:rPr>
-          <w:spacing w:val="-3"/>
-          <w:lang w:val="nl-NL"/>
-        </w:rPr>
-        <w:t>met</w:t>
-      </w:r>
-      <w:r>
-        <w:rPr>
-          <w:spacing w:val="-17"/>
-          <w:lang w:val="nl-NL"/>
-        </w:rPr>
-        <w:t xml:space="preserve"> </w:t>
-      </w:r>
-      <w:r>
-        <w:rPr>
-          <w:spacing w:val="-4"/>
-          <w:lang w:val="nl-NL"/>
-        </w:rPr>
-        <w:t>name.</w:t>
-      </w:r>
-      <w:r>
-        <w:rPr>
-          <w:spacing w:val="-17"/>
-          <w:lang w:val="nl-NL"/>
-        </w:rPr>
-        <w:t xml:space="preserve"> </w:t>
-      </w:r>
-      <w:r>
-        <w:rPr>
-          <w:lang w:val="nl-NL"/>
-        </w:rPr>
-        <w:t>Ik</w:t>
-      </w:r>
-      <w:r>
-        <w:rPr>
-          <w:spacing w:val="-17"/>
-          <w:lang w:val="nl-NL"/>
-        </w:rPr>
-        <w:t xml:space="preserve"> </w:t>
-      </w:r>
-      <w:r>
-        <w:rPr>
-          <w:spacing w:val="-3"/>
-          <w:lang w:val="nl-NL"/>
-        </w:rPr>
-        <w:t>denk</w:t>
-      </w:r>
-      <w:r>
-        <w:rPr>
-          <w:spacing w:val="-16"/>
-          <w:lang w:val="nl-NL"/>
-        </w:rPr>
-        <w:t xml:space="preserve"> </w:t>
-      </w:r>
-      <w:r>
-        <w:rPr>
-          <w:lang w:val="nl-NL"/>
-        </w:rPr>
-        <w:t>dat</w:t>
-      </w:r>
-      <w:r>
-        <w:rPr>
-          <w:spacing w:val="-14"/>
-          <w:lang w:val="nl-NL"/>
-        </w:rPr>
-        <w:t xml:space="preserve"> </w:t>
-      </w:r>
-      <w:r>
-        <w:rPr>
-          <w:lang w:val="nl-NL"/>
-        </w:rPr>
-        <w:t>er</w:t>
-      </w:r>
-      <w:r>
-        <w:rPr>
-          <w:spacing w:val="-16"/>
-          <w:lang w:val="nl-NL"/>
-        </w:rPr>
-        <w:t xml:space="preserve"> </w:t>
-      </w:r>
-      <w:r>
-        <w:rPr>
-          <w:spacing w:val="-3"/>
-          <w:lang w:val="nl-NL"/>
-        </w:rPr>
-        <w:t>niet</w:t>
-      </w:r>
-      <w:r>
-        <w:rPr>
-          <w:spacing w:val="-17"/>
-          <w:lang w:val="nl-NL"/>
-        </w:rPr>
-        <w:t xml:space="preserve"> </w:t>
-      </w:r>
-      <w:r>
-        <w:rPr>
-          <w:lang w:val="nl-NL"/>
-        </w:rPr>
-        <w:t>zeer</w:t>
-      </w:r>
-      <w:r>
-        <w:rPr>
-          <w:spacing w:val="-15"/>
-          <w:lang w:val="nl-NL"/>
-        </w:rPr>
-        <w:t xml:space="preserve"> </w:t>
-      </w:r>
-      <w:r>
-        <w:rPr>
-          <w:spacing w:val="-4"/>
-          <w:lang w:val="nl-NL"/>
-        </w:rPr>
-        <w:t>velen</w:t>
-      </w:r>
-      <w:r>
-        <w:rPr>
-          <w:spacing w:val="-26"/>
-          <w:lang w:val="nl-NL"/>
-        </w:rPr>
-        <w:t xml:space="preserve"> </w:t>
-      </w:r>
-      <w:r>
-        <w:rPr>
-          <w:lang w:val="nl-NL"/>
-        </w:rPr>
-        <w:t>waren,</w:t>
-      </w:r>
-      <w:r>
-        <w:rPr>
-          <w:spacing w:val="-20"/>
-          <w:lang w:val="nl-NL"/>
-        </w:rPr>
-        <w:t xml:space="preserve"> </w:t>
-      </w:r>
-      <w:r>
-        <w:rPr>
-          <w:spacing w:val="-5"/>
-          <w:lang w:val="nl-NL"/>
-        </w:rPr>
-        <w:t>die</w:t>
-      </w:r>
-      <w:r>
-        <w:rPr>
-          <w:spacing w:val="-20"/>
-          <w:lang w:val="nl-NL"/>
-        </w:rPr>
-        <w:t xml:space="preserve"> </w:t>
-      </w:r>
-      <w:r>
-        <w:rPr>
-          <w:lang w:val="nl-NL"/>
-        </w:rPr>
-        <w:t>zo</w:t>
-      </w:r>
-      <w:r>
-        <w:rPr>
-          <w:spacing w:val="-19"/>
-          <w:lang w:val="nl-NL"/>
-        </w:rPr>
-        <w:t xml:space="preserve"> </w:t>
-      </w:r>
-      <w:r>
-        <w:rPr>
-          <w:lang w:val="nl-NL"/>
-        </w:rPr>
-        <w:t>gegroet</w:t>
-      </w:r>
-      <w:r>
-        <w:rPr>
-          <w:spacing w:val="-17"/>
-          <w:lang w:val="nl-NL"/>
-        </w:rPr>
-        <w:t xml:space="preserve"> </w:t>
-      </w:r>
-      <w:r>
-        <w:rPr>
-          <w:lang w:val="nl-NL"/>
-        </w:rPr>
-        <w:t>moesten</w:t>
-      </w:r>
-      <w:r>
-        <w:rPr>
-          <w:spacing w:val="-28"/>
-          <w:lang w:val="nl-NL"/>
-        </w:rPr>
-        <w:t xml:space="preserve"> </w:t>
-      </w:r>
-      <w:r>
-        <w:rPr>
-          <w:lang w:val="nl-NL"/>
-        </w:rPr>
-        <w:t>worden. Maar</w:t>
-      </w:r>
-      <w:r>
-        <w:rPr>
-          <w:spacing w:val="-13"/>
-          <w:lang w:val="nl-NL"/>
-        </w:rPr>
-        <w:t xml:space="preserve"> </w:t>
-      </w:r>
-      <w:r>
-        <w:rPr>
-          <w:spacing w:val="-5"/>
-          <w:lang w:val="nl-NL"/>
-        </w:rPr>
-        <w:t>wij</w:t>
-      </w:r>
-      <w:r>
-        <w:rPr>
-          <w:spacing w:val="-22"/>
-          <w:lang w:val="nl-NL"/>
-        </w:rPr>
-        <w:t xml:space="preserve"> </w:t>
-      </w:r>
-      <w:r>
-        <w:rPr>
-          <w:lang w:val="nl-NL"/>
-        </w:rPr>
-        <w:t>moeten</w:t>
-      </w:r>
-      <w:r>
-        <w:rPr>
-          <w:spacing w:val="-25"/>
-          <w:lang w:val="nl-NL"/>
-        </w:rPr>
-        <w:t xml:space="preserve"> </w:t>
-      </w:r>
-      <w:r>
-        <w:rPr>
-          <w:spacing w:val="-4"/>
-          <w:lang w:val="nl-NL"/>
-        </w:rPr>
-        <w:t>nederigheid</w:t>
-      </w:r>
-      <w:r>
-        <w:rPr>
-          <w:spacing w:val="-15"/>
-          <w:lang w:val="nl-NL"/>
-        </w:rPr>
-        <w:t xml:space="preserve"> </w:t>
-      </w:r>
-      <w:r>
-        <w:rPr>
-          <w:lang w:val="nl-NL"/>
-        </w:rPr>
-        <w:t>leren</w:t>
-      </w:r>
-      <w:r>
-        <w:rPr>
-          <w:spacing w:val="-27"/>
-          <w:lang w:val="nl-NL"/>
-        </w:rPr>
-        <w:t xml:space="preserve"> </w:t>
-      </w:r>
-      <w:r>
-        <w:rPr>
-          <w:lang w:val="nl-NL"/>
-        </w:rPr>
-        <w:t>zowel</w:t>
-      </w:r>
-      <w:r>
-        <w:rPr>
-          <w:spacing w:val="-29"/>
-          <w:lang w:val="nl-NL"/>
-        </w:rPr>
-        <w:t xml:space="preserve"> </w:t>
-      </w:r>
-      <w:r>
-        <w:rPr>
-          <w:spacing w:val="-4"/>
-          <w:lang w:val="nl-NL"/>
-        </w:rPr>
-        <w:t>als</w:t>
-      </w:r>
-      <w:r>
-        <w:rPr>
-          <w:spacing w:val="-22"/>
-          <w:lang w:val="nl-NL"/>
-        </w:rPr>
-        <w:t xml:space="preserve"> </w:t>
-      </w:r>
-      <w:r>
-        <w:rPr>
-          <w:spacing w:val="-5"/>
-          <w:lang w:val="nl-NL"/>
-        </w:rPr>
-        <w:t>liefde.</w:t>
-      </w:r>
-      <w:r>
-        <w:rPr>
-          <w:spacing w:val="-21"/>
-          <w:lang w:val="nl-NL"/>
-        </w:rPr>
-        <w:t xml:space="preserve"> </w:t>
-      </w:r>
-      <w:r>
-        <w:rPr>
-          <w:lang w:val="nl-NL"/>
-        </w:rPr>
-        <w:t>De</w:t>
-      </w:r>
-      <w:r>
-        <w:rPr>
-          <w:spacing w:val="-22"/>
-          <w:lang w:val="nl-NL"/>
-        </w:rPr>
-        <w:t xml:space="preserve"> </w:t>
-      </w:r>
-      <w:r>
-        <w:rPr>
-          <w:lang w:val="nl-NL"/>
-        </w:rPr>
-        <w:t>geringsten</w:t>
-      </w:r>
-      <w:r>
-        <w:rPr>
-          <w:spacing w:val="-26"/>
-          <w:lang w:val="nl-NL"/>
-        </w:rPr>
-        <w:t xml:space="preserve"> </w:t>
-      </w:r>
-      <w:r>
-        <w:rPr>
-          <w:spacing w:val="-5"/>
-          <w:lang w:val="nl-NL"/>
-        </w:rPr>
-        <w:t>in</w:t>
-      </w:r>
-      <w:r>
-        <w:rPr>
-          <w:spacing w:val="-25"/>
-          <w:lang w:val="nl-NL"/>
-        </w:rPr>
-        <w:t xml:space="preserve"> </w:t>
-      </w:r>
-      <w:r>
-        <w:rPr>
-          <w:lang w:val="nl-NL"/>
-        </w:rPr>
-        <w:t>de</w:t>
-      </w:r>
-      <w:r>
-        <w:rPr>
-          <w:spacing w:val="-22"/>
-          <w:lang w:val="nl-NL"/>
-        </w:rPr>
-        <w:t xml:space="preserve"> </w:t>
-      </w:r>
-      <w:r>
-        <w:rPr>
-          <w:lang w:val="nl-NL"/>
-        </w:rPr>
-        <w:t>gemeente</w:t>
-      </w:r>
-      <w:r>
-        <w:rPr>
-          <w:spacing w:val="-26"/>
-          <w:lang w:val="nl-NL"/>
-        </w:rPr>
-        <w:t xml:space="preserve"> </w:t>
-      </w:r>
-      <w:r>
-        <w:rPr>
-          <w:lang w:val="nl-NL"/>
-        </w:rPr>
-        <w:t>moeten</w:t>
-      </w:r>
-      <w:r>
-        <w:rPr>
-          <w:spacing w:val="-25"/>
-          <w:lang w:val="nl-NL"/>
-        </w:rPr>
-        <w:t xml:space="preserve"> </w:t>
-      </w:r>
-      <w:r>
-        <w:rPr>
-          <w:lang w:val="nl-NL"/>
-        </w:rPr>
-        <w:t>gegroet</w:t>
-      </w:r>
-    </w:p>
-    <w:p>
-      <w:pPr>
-        <w:spacing w:line="264" w:lineRule="auto"/>
-        <w:jc w:val="both"/>
-        <w:rPr>
-          <w:lang w:val="nl-NL"/>
-        </w:rPr>
-        <w:sectPr>
-          <w:pgSz w:w="11900" w:h="16840"/>
-          <w:pgMar w:top="1380" w:right="1300" w:bottom="280" w:left="1300" w:header="708" w:footer="708" w:gutter="0"/>
-          <w:cols w:space="708"/>
-        </w:sectPr>
       </w:pPr>
     </w:p>
     <w:p>
@@ -38416,8 +37721,440 @@
         <w:rPr>
           <w:lang w:val="nl-NL"/>
         </w:rPr>
-        <w:lastRenderedPageBreak/>
-        <w:t>worden. En zij mogen elkaar op aarde wel groeten, die hopen in den hemel samen te leven, De apostel,</w:t>
+        <w:t>Groet</w:t>
+      </w:r>
+      <w:r>
+        <w:rPr>
+          <w:spacing w:val="-17"/>
+          <w:lang w:val="nl-NL"/>
+        </w:rPr>
+        <w:t xml:space="preserve"> </w:t>
+      </w:r>
+      <w:r>
+        <w:rPr>
+          <w:lang w:val="nl-NL"/>
+        </w:rPr>
+        <w:t>de</w:t>
+      </w:r>
+      <w:r>
+        <w:rPr>
+          <w:spacing w:val="-24"/>
+          <w:lang w:val="nl-NL"/>
+        </w:rPr>
+        <w:t xml:space="preserve"> </w:t>
+      </w:r>
+      <w:r>
+        <w:rPr>
+          <w:spacing w:val="-3"/>
+          <w:lang w:val="nl-NL"/>
+        </w:rPr>
+        <w:t>vrienden</w:t>
+      </w:r>
+      <w:r>
+        <w:rPr>
+          <w:spacing w:val="-25"/>
+          <w:lang w:val="nl-NL"/>
+        </w:rPr>
+        <w:t xml:space="preserve"> </w:t>
+      </w:r>
+      <w:r>
+        <w:rPr>
+          <w:spacing w:val="-3"/>
+          <w:lang w:val="nl-NL"/>
+        </w:rPr>
+        <w:t>met</w:t>
+      </w:r>
+      <w:r>
+        <w:rPr>
+          <w:spacing w:val="-17"/>
+          <w:lang w:val="nl-NL"/>
+        </w:rPr>
+        <w:t xml:space="preserve"> </w:t>
+      </w:r>
+      <w:r>
+        <w:rPr>
+          <w:spacing w:val="-4"/>
+          <w:lang w:val="nl-NL"/>
+        </w:rPr>
+        <w:t>name.</w:t>
+      </w:r>
+      <w:r>
+        <w:rPr>
+          <w:spacing w:val="-17"/>
+          <w:lang w:val="nl-NL"/>
+        </w:rPr>
+        <w:t xml:space="preserve"> </w:t>
+      </w:r>
+      <w:r>
+        <w:rPr>
+          <w:lang w:val="nl-NL"/>
+        </w:rPr>
+        <w:t>Ik</w:t>
+      </w:r>
+      <w:r>
+        <w:rPr>
+          <w:spacing w:val="-17"/>
+          <w:lang w:val="nl-NL"/>
+        </w:rPr>
+        <w:t xml:space="preserve"> </w:t>
+      </w:r>
+      <w:r>
+        <w:rPr>
+          <w:spacing w:val="-3"/>
+          <w:lang w:val="nl-NL"/>
+        </w:rPr>
+        <w:t>denk</w:t>
+      </w:r>
+      <w:r>
+        <w:rPr>
+          <w:spacing w:val="-16"/>
+          <w:lang w:val="nl-NL"/>
+        </w:rPr>
+        <w:t xml:space="preserve"> </w:t>
+      </w:r>
+      <w:r>
+        <w:rPr>
+          <w:lang w:val="nl-NL"/>
+        </w:rPr>
+        <w:t>dat</w:t>
+      </w:r>
+      <w:r>
+        <w:rPr>
+          <w:spacing w:val="-14"/>
+          <w:lang w:val="nl-NL"/>
+        </w:rPr>
+        <w:t xml:space="preserve"> </w:t>
+      </w:r>
+      <w:r>
+        <w:rPr>
+          <w:lang w:val="nl-NL"/>
+        </w:rPr>
+        <w:t>er</w:t>
+      </w:r>
+      <w:r>
+        <w:rPr>
+          <w:spacing w:val="-16"/>
+          <w:lang w:val="nl-NL"/>
+        </w:rPr>
+        <w:t xml:space="preserve"> </w:t>
+      </w:r>
+      <w:r>
+        <w:rPr>
+          <w:spacing w:val="-3"/>
+          <w:lang w:val="nl-NL"/>
+        </w:rPr>
+        <w:t>niet</w:t>
+      </w:r>
+      <w:r>
+        <w:rPr>
+          <w:spacing w:val="-17"/>
+          <w:lang w:val="nl-NL"/>
+        </w:rPr>
+        <w:t xml:space="preserve"> </w:t>
+      </w:r>
+      <w:r>
+        <w:rPr>
+          <w:lang w:val="nl-NL"/>
+        </w:rPr>
+        <w:t>zeer</w:t>
+      </w:r>
+      <w:r>
+        <w:rPr>
+          <w:spacing w:val="-15"/>
+          <w:lang w:val="nl-NL"/>
+        </w:rPr>
+        <w:t xml:space="preserve"> </w:t>
+      </w:r>
+      <w:r>
+        <w:rPr>
+          <w:spacing w:val="-4"/>
+          <w:lang w:val="nl-NL"/>
+        </w:rPr>
+        <w:t>velen</w:t>
+      </w:r>
+      <w:r>
+        <w:rPr>
+          <w:spacing w:val="-26"/>
+          <w:lang w:val="nl-NL"/>
+        </w:rPr>
+        <w:t xml:space="preserve"> </w:t>
+      </w:r>
+      <w:r>
+        <w:rPr>
+          <w:lang w:val="nl-NL"/>
+        </w:rPr>
+        <w:t>waren,</w:t>
+      </w:r>
+      <w:r>
+        <w:rPr>
+          <w:spacing w:val="-20"/>
+          <w:lang w:val="nl-NL"/>
+        </w:rPr>
+        <w:t xml:space="preserve"> </w:t>
+      </w:r>
+      <w:r>
+        <w:rPr>
+          <w:spacing w:val="-5"/>
+          <w:lang w:val="nl-NL"/>
+        </w:rPr>
+        <w:t>die</w:t>
+      </w:r>
+      <w:r>
+        <w:rPr>
+          <w:spacing w:val="-20"/>
+          <w:lang w:val="nl-NL"/>
+        </w:rPr>
+        <w:t xml:space="preserve"> </w:t>
+      </w:r>
+      <w:r>
+        <w:rPr>
+          <w:lang w:val="nl-NL"/>
+        </w:rPr>
+        <w:t>zo</w:t>
+      </w:r>
+      <w:r>
+        <w:rPr>
+          <w:spacing w:val="-19"/>
+          <w:lang w:val="nl-NL"/>
+        </w:rPr>
+        <w:t xml:space="preserve"> </w:t>
+      </w:r>
+      <w:r>
+        <w:rPr>
+          <w:lang w:val="nl-NL"/>
+        </w:rPr>
+        <w:t>gegroet</w:t>
+      </w:r>
+      <w:r>
+        <w:rPr>
+          <w:spacing w:val="-17"/>
+          <w:lang w:val="nl-NL"/>
+        </w:rPr>
+        <w:t xml:space="preserve"> </w:t>
+      </w:r>
+      <w:r>
+        <w:rPr>
+          <w:lang w:val="nl-NL"/>
+        </w:rPr>
+        <w:t>moesten</w:t>
+      </w:r>
+      <w:r>
+        <w:rPr>
+          <w:spacing w:val="-28"/>
+          <w:lang w:val="nl-NL"/>
+        </w:rPr>
+        <w:t xml:space="preserve"> </w:t>
+      </w:r>
+      <w:r>
+        <w:rPr>
+          <w:lang w:val="nl-NL"/>
+        </w:rPr>
+        <w:t>worden. Maar</w:t>
+      </w:r>
+      <w:r>
+        <w:rPr>
+          <w:spacing w:val="-13"/>
+          <w:lang w:val="nl-NL"/>
+        </w:rPr>
+        <w:t xml:space="preserve"> </w:t>
+      </w:r>
+      <w:r>
+        <w:rPr>
+          <w:spacing w:val="-5"/>
+          <w:lang w:val="nl-NL"/>
+        </w:rPr>
+        <w:t>wij</w:t>
+      </w:r>
+      <w:r>
+        <w:rPr>
+          <w:spacing w:val="-22"/>
+          <w:lang w:val="nl-NL"/>
+        </w:rPr>
+        <w:t xml:space="preserve"> </w:t>
+      </w:r>
+      <w:r>
+        <w:rPr>
+          <w:lang w:val="nl-NL"/>
+        </w:rPr>
+        <w:t>moeten</w:t>
+      </w:r>
+      <w:r>
+        <w:rPr>
+          <w:spacing w:val="-25"/>
+          <w:lang w:val="nl-NL"/>
+        </w:rPr>
+        <w:t xml:space="preserve"> </w:t>
+      </w:r>
+      <w:r>
+        <w:rPr>
+          <w:spacing w:val="-4"/>
+          <w:lang w:val="nl-NL"/>
+        </w:rPr>
+        <w:t>nederigheid</w:t>
+      </w:r>
+      <w:r>
+        <w:rPr>
+          <w:spacing w:val="-15"/>
+          <w:lang w:val="nl-NL"/>
+        </w:rPr>
+        <w:t xml:space="preserve"> </w:t>
+      </w:r>
+      <w:r>
+        <w:rPr>
+          <w:lang w:val="nl-NL"/>
+        </w:rPr>
+        <w:t>leren</w:t>
+      </w:r>
+      <w:r>
+        <w:rPr>
+          <w:spacing w:val="-27"/>
+          <w:lang w:val="nl-NL"/>
+        </w:rPr>
+        <w:t xml:space="preserve"> </w:t>
+      </w:r>
+      <w:r>
+        <w:rPr>
+          <w:lang w:val="nl-NL"/>
+        </w:rPr>
+        <w:t>zowel</w:t>
+      </w:r>
+      <w:r>
+        <w:rPr>
+          <w:spacing w:val="-29"/>
+          <w:lang w:val="nl-NL"/>
+        </w:rPr>
+        <w:t xml:space="preserve"> </w:t>
+      </w:r>
+      <w:r>
+        <w:rPr>
+          <w:spacing w:val="-4"/>
+          <w:lang w:val="nl-NL"/>
+        </w:rPr>
+        <w:t>als</w:t>
+      </w:r>
+      <w:r>
+        <w:rPr>
+          <w:spacing w:val="-22"/>
+          <w:lang w:val="nl-NL"/>
+        </w:rPr>
+        <w:t xml:space="preserve"> </w:t>
+      </w:r>
+      <w:r>
+        <w:rPr>
+          <w:spacing w:val="-5"/>
+          <w:lang w:val="nl-NL"/>
+        </w:rPr>
+        <w:t>liefde.</w:t>
+      </w:r>
+      <w:r>
+        <w:rPr>
+          <w:spacing w:val="-21"/>
+          <w:lang w:val="nl-NL"/>
+        </w:rPr>
+        <w:t xml:space="preserve"> </w:t>
+      </w:r>
+      <w:r>
+        <w:rPr>
+          <w:lang w:val="nl-NL"/>
+        </w:rPr>
+        <w:t>De</w:t>
+      </w:r>
+      <w:r>
+        <w:rPr>
+          <w:spacing w:val="-22"/>
+          <w:lang w:val="nl-NL"/>
+        </w:rPr>
+        <w:t xml:space="preserve"> </w:t>
+      </w:r>
+      <w:r>
+        <w:rPr>
+          <w:lang w:val="nl-NL"/>
+        </w:rPr>
+        <w:t>geringsten</w:t>
+      </w:r>
+      <w:r>
+        <w:rPr>
+          <w:spacing w:val="-26"/>
+          <w:lang w:val="nl-NL"/>
+        </w:rPr>
+        <w:t xml:space="preserve"> </w:t>
+      </w:r>
+      <w:r>
+        <w:rPr>
+          <w:spacing w:val="-5"/>
+          <w:lang w:val="nl-NL"/>
+        </w:rPr>
+        <w:t>in</w:t>
+      </w:r>
+      <w:r>
+        <w:rPr>
+          <w:spacing w:val="-25"/>
+          <w:lang w:val="nl-NL"/>
+        </w:rPr>
+        <w:t xml:space="preserve"> </w:t>
+      </w:r>
+      <w:r>
+        <w:rPr>
+          <w:lang w:val="nl-NL"/>
+        </w:rPr>
+        <w:t>de</w:t>
+      </w:r>
+      <w:r>
+        <w:rPr>
+          <w:spacing w:val="-22"/>
+          <w:lang w:val="nl-NL"/>
+        </w:rPr>
+        <w:t xml:space="preserve"> </w:t>
+      </w:r>
+      <w:r>
+        <w:rPr>
+          <w:lang w:val="nl-NL"/>
+        </w:rPr>
+        <w:t>gemeente</w:t>
+      </w:r>
+      <w:r>
+        <w:rPr>
+          <w:spacing w:val="-26"/>
+          <w:lang w:val="nl-NL"/>
+        </w:rPr>
+        <w:t xml:space="preserve"> </w:t>
+      </w:r>
+      <w:r>
+        <w:rPr>
+          <w:lang w:val="nl-NL"/>
+        </w:rPr>
+        <w:t>moeten</w:t>
+      </w:r>
+      <w:r>
+        <w:rPr>
+          <w:spacing w:val="-25"/>
+          <w:lang w:val="nl-NL"/>
+        </w:rPr>
+        <w:t xml:space="preserve"> </w:t>
+      </w:r>
+      <w:r>
+        <w:rPr>
+          <w:lang w:val="nl-NL"/>
+        </w:rPr>
+        <w:t>gegroet</w:t>
+      </w:r>
+      <w:r>
+        <w:rPr>
+          <w:lang w:val="nl-NL"/>
+        </w:rPr>
+        <w:t xml:space="preserve"> </w:t>
+      </w:r>
+      <w:r>
+        <w:rPr>
+          <w:lang w:val="nl-NL"/>
+        </w:rPr>
+        <w:t>worden</w:t>
+      </w:r>
+      <w:r>
+        <w:rPr>
+          <w:lang w:val="nl-NL"/>
+        </w:rPr>
+        <w:t>. En zij mogen elkaar op aarde wel groeten, die hopen in den hemel samen te leven, De apostel,</w:t>
       </w:r>
       <w:r>
         <w:rPr>

</xml_diff>